<commit_message>
Checked and link update
</commit_message>
<xml_diff>
--- a/Iteration Plan/Iteration Plan 1.docx
+++ b/Iteration Plan/Iteration Plan 1.docx
@@ -1,6 +1,6 @@
 
 <file path=word/document.xml><?xml version="1.0" encoding="utf-8"?>
-<w:document xmlns:wpc="http://schemas.microsoft.com/office/word/2010/wordprocessingCanvas" xmlns:mo="http://schemas.microsoft.com/office/mac/office/2008/main" xmlns:mc="http://schemas.openxmlformats.org/markup-compatibility/2006" xmlns:mv="urn:schemas-microsoft-com:mac:vml" xmlns:o="urn:schemas-microsoft-com:office:office" xmlns:r="http://schemas.openxmlformats.org/officeDocument/2006/relationships" xmlns:m="http://schemas.openxmlformats.org/officeDocument/2006/math" xmlns:v="urn:schemas-microsoft-com:vml" xmlns:wp14="http://schemas.microsoft.com/office/word/2010/wordprocessingDrawing" xmlns:wp="http://schemas.openxmlformats.org/drawingml/2006/wordprocessingDrawing" xmlns:w10="urn:schemas-microsoft-com:office:word" xmlns:w="http://schemas.openxmlformats.org/wordprocessingml/2006/main" xmlns:w14="http://schemas.microsoft.com/office/word/2010/wordml" xmlns:w15="http://schemas.microsoft.com/office/word/2012/wordml" xmlns:wpg="http://schemas.microsoft.com/office/word/2010/wordprocessingGroup" xmlns:wpi="http://schemas.microsoft.com/office/word/2010/wordprocessingInk" xmlns:wne="http://schemas.microsoft.com/office/word/2006/wordml" xmlns:wps="http://schemas.microsoft.com/office/word/2010/wordprocessingShape" mc:Ignorable="w14 w15 wp14">
+<w:document xmlns:wpc="http://schemas.microsoft.com/office/word/2010/wordprocessingCanvas" xmlns:mc="http://schemas.openxmlformats.org/markup-compatibility/2006" xmlns:o="urn:schemas-microsoft-com:office:office" xmlns:r="http://schemas.openxmlformats.org/officeDocument/2006/relationships" xmlns:m="http://schemas.openxmlformats.org/officeDocument/2006/math" xmlns:v="urn:schemas-microsoft-com:vml" xmlns:wp14="http://schemas.microsoft.com/office/word/2010/wordprocessingDrawing" xmlns:wp="http://schemas.openxmlformats.org/drawingml/2006/wordprocessingDrawing" xmlns:w10="urn:schemas-microsoft-com:office:word" xmlns:w="http://schemas.openxmlformats.org/wordprocessingml/2006/main" xmlns:w14="http://schemas.microsoft.com/office/word/2010/wordml" xmlns:w15="http://schemas.microsoft.com/office/word/2012/wordml" xmlns:wpg="http://schemas.microsoft.com/office/word/2010/wordprocessingGroup" xmlns:wpi="http://schemas.microsoft.com/office/word/2010/wordprocessingInk" xmlns:wne="http://schemas.microsoft.com/office/word/2006/wordml" xmlns:wps="http://schemas.microsoft.com/office/word/2010/wordprocessingShape" mc:Ignorable="w14 w15 wp14">
   <w:body>
     <w:p>
       <w:pPr>
@@ -484,10 +484,7 @@
         </w:numPr>
       </w:pPr>
       <w:r>
-        <w:t xml:space="preserve">Activity Diagrams should cover known main game activities. Showing internal workings for what is known at this stage. </w:t>
-      </w:r>
-      <w:r>
-        <w:t xml:space="preserve"> </w:t>
+        <w:t xml:space="preserve">Activity Diagrams should cover known main game activities. Showing internal workings for what is known at this stage.  </w:t>
       </w:r>
     </w:p>
     <w:p>
@@ -2158,12 +2155,6 @@
                 <w:rFonts w:ascii="Arial" w:hAnsi="Arial" w:cs="Arial"/>
                 <w:lang w:eastAsia="ja-JP"/>
               </w:rPr>
-            </w:r>
-            <w:r>
-              <w:rPr>
-                <w:rFonts w:ascii="Arial" w:hAnsi="Arial" w:cs="Arial"/>
-                <w:lang w:eastAsia="ja-JP"/>
-              </w:rPr>
               <w:fldChar w:fldCharType="separate"/>
             </w:r>
             <w:r>
@@ -2337,7 +2328,6 @@
                 <w:rFonts w:ascii="Arial" w:hAnsi="Arial" w:cs="Arial"/>
                 <w:lang w:eastAsia="ja-JP"/>
               </w:rPr>
-              <w:lastRenderedPageBreak/>
               <w:t>1.4</w:t>
             </w:r>
           </w:p>
@@ -2427,19 +2417,21 @@
                 <w:sz w:val="16"/>
                 <w:szCs w:val="16"/>
               </w:rPr>
-              <w:t xml:space="preserve">Several goals and </w:t>
-            </w:r>
-            <w:proofErr w:type="gramStart"/>
-            <w:r>
+              <w:t>Several goals and philosophies  explained. Generally consistent with high priority NFRs.</w:t>
+            </w:r>
+          </w:p>
+          <w:p>
+            <w:pPr>
+              <w:pStyle w:val="NormalWeb"/>
+              <w:spacing w:before="150" w:beforeAutospacing="0" w:after="150" w:afterAutospacing="0"/>
+              <w:ind w:left="150" w:right="150"/>
               <w:rPr>
                 <w:rFonts w:ascii="Arial" w:hAnsi="Arial" w:cs="Arial"/>
                 <w:color w:val="000000"/>
                 <w:sz w:val="16"/>
                 <w:szCs w:val="16"/>
               </w:rPr>
-              <w:t>philosophies  explained</w:t>
-            </w:r>
-            <w:proofErr w:type="gramEnd"/>
+            </w:pPr>
             <w:r>
               <w:rPr>
                 <w:rFonts w:ascii="Arial" w:hAnsi="Arial" w:cs="Arial"/>
@@ -2447,7 +2439,7 @@
                 <w:sz w:val="16"/>
                 <w:szCs w:val="16"/>
               </w:rPr>
-              <w:t>. Generally consistent with high priority NFRs.</w:t>
+              <w:t>Most critical architecturally significant requirements correctly identified and implications explained.</w:t>
             </w:r>
           </w:p>
           <w:p>
@@ -2469,49 +2461,7 @@
                 <w:sz w:val="16"/>
                 <w:szCs w:val="16"/>
               </w:rPr>
-              <w:t>Most critical architecturally significant requirements correctly identified and implications explained.</w:t>
-            </w:r>
-          </w:p>
-          <w:p>
-            <w:pPr>
-              <w:pStyle w:val="NormalWeb"/>
-              <w:spacing w:before="150" w:beforeAutospacing="0" w:after="150" w:afterAutospacing="0"/>
-              <w:ind w:left="150" w:right="150"/>
-              <w:rPr>
-                <w:rFonts w:ascii="Arial" w:hAnsi="Arial" w:cs="Arial"/>
-                <w:color w:val="000000"/>
-                <w:sz w:val="16"/>
-                <w:szCs w:val="16"/>
-              </w:rPr>
-            </w:pPr>
-            <w:r>
-              <w:rPr>
-                <w:rFonts w:ascii="Arial" w:hAnsi="Arial" w:cs="Arial"/>
-                <w:color w:val="000000"/>
-                <w:sz w:val="16"/>
-                <w:szCs w:val="16"/>
-              </w:rPr>
-              <w:t xml:space="preserve">Several decisions and constraints identified. Decisions generally consistent with goals and philosophies, sensible, </w:t>
-            </w:r>
-            <w:proofErr w:type="gramStart"/>
-            <w:r>
-              <w:rPr>
-                <w:rFonts w:ascii="Arial" w:hAnsi="Arial" w:cs="Arial"/>
-                <w:color w:val="000000"/>
-                <w:sz w:val="16"/>
-                <w:szCs w:val="16"/>
-              </w:rPr>
-              <w:t>and  justified</w:t>
-            </w:r>
-            <w:proofErr w:type="gramEnd"/>
-            <w:r>
-              <w:rPr>
-                <w:rFonts w:ascii="Arial" w:hAnsi="Arial" w:cs="Arial"/>
-                <w:color w:val="000000"/>
-                <w:sz w:val="16"/>
-                <w:szCs w:val="16"/>
-              </w:rPr>
-              <w:t xml:space="preserve"> with reference to general needs of project.</w:t>
+              <w:t>Several decisions and constraints identified. Decisions generally consistent with goals and philosophies, sensible, and  justified with reference to general needs of project.</w:t>
             </w:r>
           </w:p>
           <w:p>
@@ -2779,21 +2729,12 @@
                 <w:lang w:eastAsia="ja-JP"/>
               </w:rPr>
             </w:pPr>
-            <w:proofErr w:type="spellStart"/>
-            <w:r>
-              <w:rPr>
-                <w:rFonts w:ascii="Arial" w:hAnsi="Arial" w:cs="Arial"/>
-                <w:lang w:eastAsia="ja-JP"/>
-              </w:rPr>
-              <w:t>Charnes</w:t>
-            </w:r>
-            <w:proofErr w:type="spellEnd"/>
-            <w:r>
-              <w:rPr>
-                <w:rFonts w:ascii="Arial" w:hAnsi="Arial" w:cs="Arial"/>
-                <w:lang w:eastAsia="ja-JP"/>
-              </w:rPr>
-              <w:t xml:space="preserve"> submit first draft to version control</w:t>
+            <w:r>
+              <w:rPr>
+                <w:rFonts w:ascii="Arial" w:hAnsi="Arial" w:cs="Arial"/>
+                <w:lang w:eastAsia="ja-JP"/>
+              </w:rPr>
+              <w:t>Charnes submit first draft to version control</w:t>
             </w:r>
             <w:r>
               <w:rPr>
@@ -2926,12 +2867,6 @@
                 <w:rFonts w:ascii="Arial" w:hAnsi="Arial" w:cs="Arial"/>
                 <w:lang w:eastAsia="ja-JP"/>
               </w:rPr>
-            </w:r>
-            <w:r>
-              <w:rPr>
-                <w:rFonts w:ascii="Arial" w:hAnsi="Arial" w:cs="Arial"/>
-                <w:lang w:eastAsia="ja-JP"/>
-              </w:rPr>
               <w:fldChar w:fldCharType="separate"/>
             </w:r>
             <w:r>
@@ -2976,7 +2911,6 @@
                 <w:lang w:eastAsia="ja-JP"/>
               </w:rPr>
             </w:pPr>
-            <w:proofErr w:type="spellStart"/>
             <w:r>
               <w:rPr>
                 <w:rFonts w:ascii="Arial" w:hAnsi="Arial" w:cs="Arial"/>
@@ -2984,7 +2918,6 @@
               </w:rPr>
               <w:t>Charnes</w:t>
             </w:r>
-            <w:proofErr w:type="spellEnd"/>
           </w:p>
         </w:tc>
         <w:tc>
@@ -3080,7 +3013,6 @@
                 <w:rFonts w:ascii="Arial" w:hAnsi="Arial" w:cs="Arial"/>
                 <w:lang w:eastAsia="ja-JP"/>
               </w:rPr>
-              <w:lastRenderedPageBreak/>
               <w:t>1.6</w:t>
             </w:r>
           </w:p>
@@ -3472,27 +3404,7 @@
                 <w:szCs w:val="16"/>
               </w:rPr>
               <w:lastRenderedPageBreak/>
-              <w:t xml:space="preserve">NFRs addressed and justified. Only </w:t>
-            </w:r>
-            <w:proofErr w:type="gramStart"/>
-            <w:r>
-              <w:rPr>
-                <w:rFonts w:ascii="Arial" w:hAnsi="Arial" w:cs="Arial"/>
-                <w:color w:val="000000"/>
-                <w:sz w:val="16"/>
-                <w:szCs w:val="16"/>
-              </w:rPr>
-              <w:t>runtime  quality</w:t>
-            </w:r>
-            <w:proofErr w:type="gramEnd"/>
-            <w:r>
-              <w:rPr>
-                <w:rFonts w:ascii="Arial" w:hAnsi="Arial" w:cs="Arial"/>
-                <w:color w:val="000000"/>
-                <w:sz w:val="16"/>
-                <w:szCs w:val="16"/>
-              </w:rPr>
-              <w:t xml:space="preserve"> characteristics considered.</w:t>
+              <w:t>NFRs addressed and justified. Only runtime  quality characteristics considered.</w:t>
             </w:r>
           </w:p>
           <w:p>
@@ -3820,7 +3732,6 @@
                 <w:rFonts w:ascii="Arial" w:hAnsi="Arial" w:cs="Arial"/>
                 <w:lang w:eastAsia="ja-JP"/>
               </w:rPr>
-              <w:lastRenderedPageBreak/>
               <w:t>1.7</w:t>
             </w:r>
           </w:p>
@@ -3862,21 +3773,12 @@
                 <w:lang w:eastAsia="ja-JP"/>
               </w:rPr>
             </w:pPr>
-            <w:proofErr w:type="spellStart"/>
-            <w:r>
-              <w:rPr>
-                <w:rFonts w:ascii="Arial" w:hAnsi="Arial" w:cs="Arial"/>
-                <w:lang w:eastAsia="ja-JP"/>
-              </w:rPr>
-              <w:t>Charnes</w:t>
-            </w:r>
-            <w:proofErr w:type="spellEnd"/>
-            <w:r>
-              <w:rPr>
-                <w:rFonts w:ascii="Arial" w:hAnsi="Arial" w:cs="Arial"/>
-                <w:lang w:eastAsia="ja-JP"/>
-              </w:rPr>
-              <w:t xml:space="preserve"> to review Collins Vision draft</w:t>
+            <w:r>
+              <w:rPr>
+                <w:rFonts w:ascii="Arial" w:hAnsi="Arial" w:cs="Arial"/>
+                <w:lang w:eastAsia="ja-JP"/>
+              </w:rPr>
+              <w:t>Charnes to review Collins Vision draft</w:t>
             </w:r>
             <w:r>
               <w:rPr>
@@ -3945,12 +3847,6 @@
                 <w:rFonts w:ascii="Arial" w:hAnsi="Arial" w:cs="Arial"/>
                 <w:lang w:eastAsia="ja-JP"/>
               </w:rPr>
-            </w:r>
-            <w:r>
-              <w:rPr>
-                <w:rFonts w:ascii="Arial" w:hAnsi="Arial" w:cs="Arial"/>
-                <w:lang w:eastAsia="ja-JP"/>
-              </w:rPr>
               <w:fldChar w:fldCharType="separate"/>
             </w:r>
             <w:r>
@@ -3995,7 +3891,6 @@
                 <w:lang w:eastAsia="ja-JP"/>
               </w:rPr>
             </w:pPr>
-            <w:proofErr w:type="spellStart"/>
             <w:r>
               <w:rPr>
                 <w:rFonts w:ascii="Arial" w:hAnsi="Arial" w:cs="Arial"/>
@@ -4003,7 +3898,6 @@
               </w:rPr>
               <w:t>Charnes</w:t>
             </w:r>
-            <w:proofErr w:type="spellEnd"/>
           </w:p>
         </w:tc>
         <w:tc>
@@ -4172,23 +4066,7 @@
                 <w:rFonts w:ascii="Arial" w:hAnsi="Arial" w:cs="Arial"/>
                 <w:lang w:eastAsia="ja-JP"/>
               </w:rPr>
-              <w:t xml:space="preserve">Aaron to review </w:t>
-            </w:r>
-            <w:proofErr w:type="spellStart"/>
-            <w:r>
-              <w:rPr>
-                <w:rFonts w:ascii="Arial" w:hAnsi="Arial" w:cs="Arial"/>
-                <w:lang w:eastAsia="ja-JP"/>
-              </w:rPr>
-              <w:t>Charnes</w:t>
-            </w:r>
-            <w:proofErr w:type="spellEnd"/>
-            <w:r>
-              <w:rPr>
-                <w:rFonts w:ascii="Arial" w:hAnsi="Arial" w:cs="Arial"/>
-                <w:lang w:eastAsia="ja-JP"/>
-              </w:rPr>
-              <w:t xml:space="preserve"> Technical Competency draft </w:t>
+              <w:t xml:space="preserve">Aaron to review Charnes Technical Competency draft </w:t>
             </w:r>
             <w:r>
               <w:rPr>
@@ -4654,7 +4532,6 @@
                 <w:rFonts w:ascii="Arial" w:hAnsi="Arial" w:cs="Arial"/>
                 <w:lang w:eastAsia="ja-JP"/>
               </w:rPr>
-              <w:lastRenderedPageBreak/>
               <w:t>2.1</w:t>
             </w:r>
           </w:p>
@@ -5010,21 +4887,12 @@
                 <w:lang w:eastAsia="ja-JP"/>
               </w:rPr>
             </w:pPr>
-            <w:proofErr w:type="spellStart"/>
-            <w:r>
-              <w:rPr>
-                <w:rFonts w:ascii="Arial" w:hAnsi="Arial" w:cs="Arial"/>
-                <w:lang w:eastAsia="ja-JP"/>
-              </w:rPr>
-              <w:t>Charne</w:t>
-            </w:r>
-            <w:proofErr w:type="spellEnd"/>
-            <w:r>
-              <w:rPr>
-                <w:rFonts w:ascii="Arial" w:hAnsi="Arial" w:cs="Arial"/>
-                <w:lang w:eastAsia="ja-JP"/>
-              </w:rPr>
-              <w:t xml:space="preserve"> submit first draft to version control</w:t>
+            <w:r>
+              <w:rPr>
+                <w:rFonts w:ascii="Arial" w:hAnsi="Arial" w:cs="Arial"/>
+                <w:lang w:eastAsia="ja-JP"/>
+              </w:rPr>
+              <w:t>Charne submit first draft to version control</w:t>
             </w:r>
             <w:r>
               <w:rPr>
@@ -5191,7 +5059,6 @@
                 <w:lang w:eastAsia="ja-JP"/>
               </w:rPr>
             </w:pPr>
-            <w:proofErr w:type="spellStart"/>
             <w:r>
               <w:rPr>
                 <w:rFonts w:ascii="Arial" w:hAnsi="Arial" w:cs="Arial"/>
@@ -5199,7 +5066,6 @@
               </w:rPr>
               <w:t>Charnes</w:t>
             </w:r>
-            <w:proofErr w:type="spellEnd"/>
           </w:p>
         </w:tc>
         <w:tc>
@@ -5625,7 +5491,6 @@
                 <w:rFonts w:ascii="Arial" w:hAnsi="Arial" w:cs="Arial"/>
                 <w:lang w:eastAsia="ja-JP"/>
               </w:rPr>
-              <w:lastRenderedPageBreak/>
               <w:t>2.5</w:t>
             </w:r>
           </w:p>
@@ -5774,27 +5639,7 @@
                 <w:sz w:val="16"/>
                 <w:szCs w:val="16"/>
               </w:rPr>
-              <w:t xml:space="preserve">The status of any </w:t>
-            </w:r>
-            <w:proofErr w:type="gramStart"/>
-            <w:r>
-              <w:rPr>
-                <w:rFonts w:ascii="Arial" w:hAnsi="Arial" w:cs="Arial"/>
-                <w:color w:val="000000"/>
-                <w:sz w:val="16"/>
-                <w:szCs w:val="16"/>
-              </w:rPr>
-              <w:t>risks  are</w:t>
-            </w:r>
-            <w:proofErr w:type="gramEnd"/>
-            <w:r>
-              <w:rPr>
-                <w:rFonts w:ascii="Arial" w:hAnsi="Arial" w:cs="Arial"/>
-                <w:color w:val="000000"/>
-                <w:sz w:val="16"/>
-                <w:szCs w:val="16"/>
-              </w:rPr>
-              <w:t xml:space="preserve"> reported on generally.</w:t>
+              <w:t>The status of any risks  are reported on generally.</w:t>
             </w:r>
           </w:p>
           <w:p>
@@ -6264,7 +6109,6 @@
                 <w:rFonts w:ascii="Arial" w:hAnsi="Arial" w:cs="Arial"/>
                 <w:lang w:eastAsia="ja-JP"/>
               </w:rPr>
-              <w:lastRenderedPageBreak/>
               <w:t>2.7</w:t>
             </w:r>
           </w:p>
@@ -6311,23 +6155,7 @@
                 <w:rFonts w:ascii="Arial" w:hAnsi="Arial" w:cs="Arial"/>
                 <w:lang w:eastAsia="ja-JP"/>
               </w:rPr>
-              <w:t xml:space="preserve">Aaron to review </w:t>
-            </w:r>
-            <w:proofErr w:type="spellStart"/>
-            <w:r>
-              <w:rPr>
-                <w:rFonts w:ascii="Arial" w:hAnsi="Arial" w:cs="Arial"/>
-                <w:lang w:eastAsia="ja-JP"/>
-              </w:rPr>
-              <w:t>Charne’s</w:t>
-            </w:r>
-            <w:proofErr w:type="spellEnd"/>
-            <w:r>
-              <w:rPr>
-                <w:rFonts w:ascii="Arial" w:hAnsi="Arial" w:cs="Arial"/>
-                <w:lang w:eastAsia="ja-JP"/>
-              </w:rPr>
-              <w:t xml:space="preserve"> Project Plan draft</w:t>
+              <w:t>Aaron to review Charne’s Project Plan draft</w:t>
             </w:r>
             <w:r>
               <w:rPr>
@@ -6797,21 +6625,12 @@
                 <w:lang w:eastAsia="ja-JP"/>
               </w:rPr>
             </w:pPr>
-            <w:proofErr w:type="spellStart"/>
-            <w:r>
-              <w:rPr>
-                <w:rFonts w:ascii="Arial" w:hAnsi="Arial" w:cs="Arial"/>
-                <w:lang w:eastAsia="ja-JP"/>
-              </w:rPr>
-              <w:t>Charnes</w:t>
-            </w:r>
-            <w:proofErr w:type="spellEnd"/>
-            <w:r>
-              <w:rPr>
-                <w:rFonts w:ascii="Arial" w:hAnsi="Arial" w:cs="Arial"/>
-                <w:lang w:eastAsia="ja-JP"/>
-              </w:rPr>
-              <w:t xml:space="preserve"> to review Collin’s Inception Phase Status draft </w:t>
+            <w:r>
+              <w:rPr>
+                <w:rFonts w:ascii="Arial" w:hAnsi="Arial" w:cs="Arial"/>
+                <w:lang w:eastAsia="ja-JP"/>
+              </w:rPr>
+              <w:t xml:space="preserve">Charnes to review Collin’s Inception Phase Status draft </w:t>
             </w:r>
             <w:r>
               <w:rPr>
@@ -6904,7 +6723,6 @@
                 <w:lang w:eastAsia="ja-JP"/>
               </w:rPr>
             </w:pPr>
-            <w:proofErr w:type="spellStart"/>
             <w:r>
               <w:rPr>
                 <w:rFonts w:ascii="Arial" w:hAnsi="Arial" w:cs="Arial"/>
@@ -6912,7 +6730,6 @@
               </w:rPr>
               <w:t>Charnes</w:t>
             </w:r>
-            <w:proofErr w:type="spellEnd"/>
           </w:p>
         </w:tc>
         <w:tc>
@@ -7125,12 +6942,6 @@
                 <w:rFonts w:ascii="Arial" w:hAnsi="Arial" w:cs="Arial"/>
                 <w:lang w:eastAsia="ja-JP"/>
               </w:rPr>
-            </w:r>
-            <w:r>
-              <w:rPr>
-                <w:rFonts w:ascii="Arial" w:hAnsi="Arial" w:cs="Arial"/>
-                <w:lang w:eastAsia="ja-JP"/>
-              </w:rPr>
               <w:fldChar w:fldCharType="separate"/>
             </w:r>
             <w:r>
@@ -7277,7 +7088,6 @@
                 <w:rFonts w:ascii="Arial" w:hAnsi="Arial" w:cs="Arial"/>
                 <w:lang w:eastAsia="ja-JP"/>
               </w:rPr>
-              <w:lastRenderedPageBreak/>
               <w:t>2.12</w:t>
             </w:r>
           </w:p>
@@ -7545,13 +7355,18 @@
                 <w:lang w:eastAsia="ja-JP"/>
               </w:rPr>
             </w:pPr>
-            <w:r>
-              <w:rPr>
-                <w:rFonts w:ascii="Arial" w:hAnsi="Arial" w:cs="Arial"/>
-                <w:lang w:eastAsia="ja-JP"/>
-              </w:rPr>
-              <w:t>Complete</w:t>
-            </w:r>
+            <w:hyperlink r:id="rId20" w:history="1">
+              <w:r>
+                <w:rPr>
+                  <w:rStyle w:val="Hyperlink"/>
+                  <w:rFonts w:ascii="Arial" w:hAnsi="Arial" w:cs="Arial"/>
+                  <w:lang w:eastAsia="ja-JP"/>
+                </w:rPr>
+                <w:t>Complete</w:t>
+              </w:r>
+            </w:hyperlink>
+            <w:bookmarkStart w:id="6" w:name="_GoBack"/>
+            <w:bookmarkEnd w:id="6"/>
           </w:p>
           <w:p>
             <w:pPr>
@@ -7746,7 +7561,7 @@
                 <w:lang w:eastAsia="ja-JP"/>
               </w:rPr>
             </w:pPr>
-            <w:hyperlink r:id="rId20" w:history="1">
+            <w:hyperlink r:id="rId21" w:history="1">
               <w:r>
                 <w:rPr>
                   <w:rStyle w:val="Hyperlink"/>
@@ -8132,15 +7947,7 @@
               <w:ind w:left="0"/>
             </w:pPr>
             <w:r>
-              <w:t xml:space="preserve">Master Test Plan has taken more work than expected. Other team members required to step in </w:t>
-            </w:r>
-            <w:proofErr w:type="gramStart"/>
-            <w:r>
-              <w:t>a</w:t>
-            </w:r>
-            <w:proofErr w:type="gramEnd"/>
-            <w:r>
-              <w:t xml:space="preserve"> assist. </w:t>
+              <w:t xml:space="preserve">Master Test Plan has taken more work than expected. Other team members required to step in a assist. </w:t>
             </w:r>
           </w:p>
         </w:tc>
@@ -8330,21 +8137,7 @@
               <w:rPr>
                 <w:iCs/>
               </w:rPr>
-              <w:t xml:space="preserve">Aaron, Col, </w:t>
-            </w:r>
-            <w:proofErr w:type="spellStart"/>
-            <w:r>
-              <w:rPr>
-                <w:iCs/>
-              </w:rPr>
-              <w:t>Charnes</w:t>
-            </w:r>
-            <w:proofErr w:type="spellEnd"/>
-            <w:r>
-              <w:rPr>
-                <w:iCs/>
-              </w:rPr>
-              <w:t>, Michelle</w:t>
+              <w:t>Aaron, Col, Charnes, Michelle</w:t>
             </w:r>
           </w:p>
         </w:tc>
@@ -8386,10 +8179,7 @@
         </w:tc>
       </w:tr>
     </w:tbl>
-    <w:p>
-      <w:bookmarkStart w:id="6" w:name="_GoBack"/>
-      <w:bookmarkEnd w:id="6"/>
-    </w:p>
+    <w:p/>
     <w:p>
       <w:pPr>
         <w:pStyle w:val="Heading2"/>
@@ -8544,8 +8334,8 @@
     <w:bookmarkEnd w:id="0"/>
     <w:p/>
     <w:sectPr>
-      <w:headerReference w:type="default" r:id="rId21"/>
-      <w:footerReference w:type="default" r:id="rId22"/>
+      <w:headerReference w:type="default" r:id="rId22"/>
+      <w:footerReference w:type="default" r:id="rId23"/>
       <w:pgSz w:w="12240" w:h="15840" w:code="1"/>
       <w:pgMar w:top="1440" w:right="1440" w:bottom="1440" w:left="1440" w:header="720" w:footer="720" w:gutter="0"/>
       <w:cols w:space="720"/>
@@ -8555,7 +8345,7 @@
 </file>
 
 <file path=word/comments.xml><?xml version="1.0" encoding="utf-8"?>
-<w:comments xmlns:wpc="http://schemas.microsoft.com/office/word/2010/wordprocessingCanvas" xmlns:mo="http://schemas.microsoft.com/office/mac/office/2008/main" xmlns:mc="http://schemas.openxmlformats.org/markup-compatibility/2006" xmlns:mv="urn:schemas-microsoft-com:mac:vml" xmlns:o="urn:schemas-microsoft-com:office:office" xmlns:r="http://schemas.openxmlformats.org/officeDocument/2006/relationships" xmlns:m="http://schemas.openxmlformats.org/officeDocument/2006/math" xmlns:v="urn:schemas-microsoft-com:vml" xmlns:wp14="http://schemas.microsoft.com/office/word/2010/wordprocessingDrawing" xmlns:wp="http://schemas.openxmlformats.org/drawingml/2006/wordprocessingDrawing" xmlns:w10="urn:schemas-microsoft-com:office:word" xmlns:w="http://schemas.openxmlformats.org/wordprocessingml/2006/main" xmlns:w14="http://schemas.microsoft.com/office/word/2010/wordml" xmlns:w15="http://schemas.microsoft.com/office/word/2012/wordml" xmlns:wpg="http://schemas.microsoft.com/office/word/2010/wordprocessingGroup" xmlns:wpi="http://schemas.microsoft.com/office/word/2010/wordprocessingInk" xmlns:wne="http://schemas.microsoft.com/office/word/2006/wordml" xmlns:wps="http://schemas.microsoft.com/office/word/2010/wordprocessingShape" mc:Ignorable="w14 w15 wp14">
+<w:comments xmlns:wpc="http://schemas.microsoft.com/office/word/2010/wordprocessingCanvas" xmlns:mc="http://schemas.openxmlformats.org/markup-compatibility/2006" xmlns:o="urn:schemas-microsoft-com:office:office" xmlns:r="http://schemas.openxmlformats.org/officeDocument/2006/relationships" xmlns:m="http://schemas.openxmlformats.org/officeDocument/2006/math" xmlns:v="urn:schemas-microsoft-com:vml" xmlns:wp14="http://schemas.microsoft.com/office/word/2010/wordprocessingDrawing" xmlns:wp="http://schemas.openxmlformats.org/drawingml/2006/wordprocessingDrawing" xmlns:w10="urn:schemas-microsoft-com:office:word" xmlns:w="http://schemas.openxmlformats.org/wordprocessingml/2006/main" xmlns:w14="http://schemas.microsoft.com/office/word/2010/wordml" xmlns:w15="http://schemas.microsoft.com/office/word/2012/wordml" xmlns:wpg="http://schemas.microsoft.com/office/word/2010/wordprocessingGroup" xmlns:wpi="http://schemas.microsoft.com/office/word/2010/wordprocessingInk" xmlns:wne="http://schemas.microsoft.com/office/word/2006/wordml" xmlns:wps="http://schemas.microsoft.com/office/word/2010/wordprocessingShape" mc:Ignorable="w14 w15 wp14">
   <w:comment w:id="2" w:author="Collin McKeahnie" w:date="2018-06-08T16:11:00Z" w:initials="CM">
     <w:p>
       <w:pPr>
@@ -8624,7 +8414,7 @@
 </file>
 
 <file path=word/commentsExtended.xml><?xml version="1.0" encoding="utf-8"?>
-<w15:commentsEx xmlns:wpc="http://schemas.microsoft.com/office/word/2010/wordprocessingCanvas" xmlns:mo="http://schemas.microsoft.com/office/mac/office/2008/main" xmlns:mc="http://schemas.openxmlformats.org/markup-compatibility/2006" xmlns:mv="urn:schemas-microsoft-com:mac:vml" xmlns:o="urn:schemas-microsoft-com:office:office" xmlns:r="http://schemas.openxmlformats.org/officeDocument/2006/relationships" xmlns:m="http://schemas.openxmlformats.org/officeDocument/2006/math" xmlns:v="urn:schemas-microsoft-com:vml" xmlns:wp14="http://schemas.microsoft.com/office/word/2010/wordprocessingDrawing" xmlns:wp="http://schemas.openxmlformats.org/drawingml/2006/wordprocessingDrawing" xmlns:w10="urn:schemas-microsoft-com:office:word" xmlns:w="http://schemas.openxmlformats.org/wordprocessingml/2006/main" xmlns:w14="http://schemas.microsoft.com/office/word/2010/wordml" xmlns:w15="http://schemas.microsoft.com/office/word/2012/wordml" xmlns:wpg="http://schemas.microsoft.com/office/word/2010/wordprocessingGroup" xmlns:wpi="http://schemas.microsoft.com/office/word/2010/wordprocessingInk" xmlns:wne="http://schemas.microsoft.com/office/word/2006/wordml" xmlns:wps="http://schemas.microsoft.com/office/word/2010/wordprocessingShape" mc:Ignorable="w14 w15 wp14">
+<w15:commentsEx xmlns:wpc="http://schemas.microsoft.com/office/word/2010/wordprocessingCanvas" xmlns:mc="http://schemas.openxmlformats.org/markup-compatibility/2006" xmlns:o="urn:schemas-microsoft-com:office:office" xmlns:r="http://schemas.openxmlformats.org/officeDocument/2006/relationships" xmlns:m="http://schemas.openxmlformats.org/officeDocument/2006/math" xmlns:v="urn:schemas-microsoft-com:vml" xmlns:wp14="http://schemas.microsoft.com/office/word/2010/wordprocessingDrawing" xmlns:wp="http://schemas.openxmlformats.org/drawingml/2006/wordprocessingDrawing" xmlns:w10="urn:schemas-microsoft-com:office:word" xmlns:w="http://schemas.openxmlformats.org/wordprocessingml/2006/main" xmlns:w14="http://schemas.microsoft.com/office/word/2010/wordml" xmlns:w15="http://schemas.microsoft.com/office/word/2012/wordml" xmlns:wpg="http://schemas.microsoft.com/office/word/2010/wordprocessingGroup" xmlns:wpi="http://schemas.microsoft.com/office/word/2010/wordprocessingInk" xmlns:wne="http://schemas.microsoft.com/office/word/2006/wordml" xmlns:wps="http://schemas.microsoft.com/office/word/2010/wordprocessingShape" mc:Ignorable="w14 w15 wp14">
   <w15:commentEx w15:paraId="696885BF" w15:done="0"/>
   <w15:commentEx w15:paraId="4FDAD955" w15:paraIdParent="696885BF" w15:done="0"/>
   <w15:commentEx w15:paraId="2C737195" w15:done="0"/>
@@ -8642,7 +8432,7 @@
 </file>
 
 <file path=word/endnotes.xml><?xml version="1.0" encoding="utf-8"?>
-<w:endnotes xmlns:wpc="http://schemas.microsoft.com/office/word/2010/wordprocessingCanvas" xmlns:mo="http://schemas.microsoft.com/office/mac/office/2008/main" xmlns:mc="http://schemas.openxmlformats.org/markup-compatibility/2006" xmlns:mv="urn:schemas-microsoft-com:mac:vml" xmlns:o="urn:schemas-microsoft-com:office:office" xmlns:r="http://schemas.openxmlformats.org/officeDocument/2006/relationships" xmlns:m="http://schemas.openxmlformats.org/officeDocument/2006/math" xmlns:v="urn:schemas-microsoft-com:vml" xmlns:wp14="http://schemas.microsoft.com/office/word/2010/wordprocessingDrawing" xmlns:wp="http://schemas.openxmlformats.org/drawingml/2006/wordprocessingDrawing" xmlns:w10="urn:schemas-microsoft-com:office:word" xmlns:w="http://schemas.openxmlformats.org/wordprocessingml/2006/main" xmlns:w14="http://schemas.microsoft.com/office/word/2010/wordml" xmlns:w15="http://schemas.microsoft.com/office/word/2012/wordml" xmlns:wpg="http://schemas.microsoft.com/office/word/2010/wordprocessingGroup" xmlns:wpi="http://schemas.microsoft.com/office/word/2010/wordprocessingInk" xmlns:wne="http://schemas.microsoft.com/office/word/2006/wordml" xmlns:wps="http://schemas.microsoft.com/office/word/2010/wordprocessingShape" mc:Ignorable="w14 w15 wp14">
+<w:endnotes xmlns:wpc="http://schemas.microsoft.com/office/word/2010/wordprocessingCanvas" xmlns:mc="http://schemas.openxmlformats.org/markup-compatibility/2006" xmlns:o="urn:schemas-microsoft-com:office:office" xmlns:r="http://schemas.openxmlformats.org/officeDocument/2006/relationships" xmlns:m="http://schemas.openxmlformats.org/officeDocument/2006/math" xmlns:v="urn:schemas-microsoft-com:vml" xmlns:wp14="http://schemas.microsoft.com/office/word/2010/wordprocessingDrawing" xmlns:wp="http://schemas.openxmlformats.org/drawingml/2006/wordprocessingDrawing" xmlns:w10="urn:schemas-microsoft-com:office:word" xmlns:w="http://schemas.openxmlformats.org/wordprocessingml/2006/main" xmlns:w14="http://schemas.microsoft.com/office/word/2010/wordml" xmlns:w15="http://schemas.microsoft.com/office/word/2012/wordml" xmlns:wpg="http://schemas.microsoft.com/office/word/2010/wordprocessingGroup" xmlns:wpi="http://schemas.microsoft.com/office/word/2010/wordprocessingInk" xmlns:wne="http://schemas.microsoft.com/office/word/2006/wordml" xmlns:wps="http://schemas.microsoft.com/office/word/2010/wordprocessingShape" mc:Ignorable="w14 w15 wp14">
   <w:endnote w:type="separator" w:id="-1">
     <w:p>
       <w:r>
@@ -8661,7 +8451,7 @@
 </file>
 
 <file path=word/footer1.xml><?xml version="1.0" encoding="utf-8"?>
-<w:ftr xmlns:wpc="http://schemas.microsoft.com/office/word/2010/wordprocessingCanvas" xmlns:mo="http://schemas.microsoft.com/office/mac/office/2008/main" xmlns:mc="http://schemas.openxmlformats.org/markup-compatibility/2006" xmlns:mv="urn:schemas-microsoft-com:mac:vml" xmlns:o="urn:schemas-microsoft-com:office:office" xmlns:r="http://schemas.openxmlformats.org/officeDocument/2006/relationships" xmlns:m="http://schemas.openxmlformats.org/officeDocument/2006/math" xmlns:v="urn:schemas-microsoft-com:vml" xmlns:wp14="http://schemas.microsoft.com/office/word/2010/wordprocessingDrawing" xmlns:wp="http://schemas.openxmlformats.org/drawingml/2006/wordprocessingDrawing" xmlns:w10="urn:schemas-microsoft-com:office:word" xmlns:w="http://schemas.openxmlformats.org/wordprocessingml/2006/main" xmlns:w14="http://schemas.microsoft.com/office/word/2010/wordml" xmlns:w15="http://schemas.microsoft.com/office/word/2012/wordml" xmlns:wpg="http://schemas.microsoft.com/office/word/2010/wordprocessingGroup" xmlns:wpi="http://schemas.microsoft.com/office/word/2010/wordprocessingInk" xmlns:wne="http://schemas.microsoft.com/office/word/2006/wordml" xmlns:wps="http://schemas.microsoft.com/office/word/2010/wordprocessingShape" mc:Ignorable="w14 w15 wp14">
+<w:ftr xmlns:wpc="http://schemas.microsoft.com/office/word/2010/wordprocessingCanvas" xmlns:mc="http://schemas.openxmlformats.org/markup-compatibility/2006" xmlns:o="urn:schemas-microsoft-com:office:office" xmlns:r="http://schemas.openxmlformats.org/officeDocument/2006/relationships" xmlns:m="http://schemas.openxmlformats.org/officeDocument/2006/math" xmlns:v="urn:schemas-microsoft-com:vml" xmlns:wp14="http://schemas.microsoft.com/office/word/2010/wordprocessingDrawing" xmlns:wp="http://schemas.openxmlformats.org/drawingml/2006/wordprocessingDrawing" xmlns:w10="urn:schemas-microsoft-com:office:word" xmlns:w="http://schemas.openxmlformats.org/wordprocessingml/2006/main" xmlns:w14="http://schemas.microsoft.com/office/word/2010/wordml" xmlns:w15="http://schemas.microsoft.com/office/word/2012/wordml" xmlns:wpg="http://schemas.microsoft.com/office/word/2010/wordprocessingGroup" xmlns:wpi="http://schemas.microsoft.com/office/word/2010/wordprocessingInk" xmlns:wne="http://schemas.microsoft.com/office/word/2006/wordml" xmlns:wps="http://schemas.microsoft.com/office/word/2010/wordprocessingShape" mc:Ignorable="w14 w15 wp14">
   <w:tbl>
     <w:tblPr>
       <w:tblW w:w="0" w:type="auto"/>
@@ -8718,11 +8508,21 @@
           <w:r>
             <w:sym w:font="Symbol" w:char="F0D3"/>
           </w:r>
-          <w:fldSimple w:instr=" DOCPROPERTY &quot;Company&quot;  \* MERGEFORMAT ">
-            <w:r>
-              <w:t>&lt;Company Name&gt;</w:t>
-            </w:r>
-          </w:fldSimple>
+          <w:r>
+            <w:fldChar w:fldCharType="begin"/>
+          </w:r>
+          <w:r>
+            <w:instrText xml:space="preserve"> DOCPROPERTY "Company"  \* MERGEFORMAT </w:instrText>
+          </w:r>
+          <w:r>
+            <w:fldChar w:fldCharType="separate"/>
+          </w:r>
+          <w:r>
+            <w:t>&lt;Company Name&gt;</w:t>
+          </w:r>
+          <w:r>
+            <w:fldChar w:fldCharType="end"/>
+          </w:r>
           <w:r>
             <w:t xml:space="preserve">, </w:t>
           </w:r>
@@ -8786,7 +8586,7 @@
               <w:rStyle w:val="PageNumber"/>
               <w:noProof/>
             </w:rPr>
-            <w:t>10</w:t>
+            <w:t>9</w:t>
           </w:r>
           <w:r>
             <w:rPr>
@@ -8844,7 +8644,7 @@
 </file>
 
 <file path=word/footnotes.xml><?xml version="1.0" encoding="utf-8"?>
-<w:footnotes xmlns:wpc="http://schemas.microsoft.com/office/word/2010/wordprocessingCanvas" xmlns:mo="http://schemas.microsoft.com/office/mac/office/2008/main" xmlns:mc="http://schemas.openxmlformats.org/markup-compatibility/2006" xmlns:mv="urn:schemas-microsoft-com:mac:vml" xmlns:o="urn:schemas-microsoft-com:office:office" xmlns:r="http://schemas.openxmlformats.org/officeDocument/2006/relationships" xmlns:m="http://schemas.openxmlformats.org/officeDocument/2006/math" xmlns:v="urn:schemas-microsoft-com:vml" xmlns:wp14="http://schemas.microsoft.com/office/word/2010/wordprocessingDrawing" xmlns:wp="http://schemas.openxmlformats.org/drawingml/2006/wordprocessingDrawing" xmlns:w10="urn:schemas-microsoft-com:office:word" xmlns:w="http://schemas.openxmlformats.org/wordprocessingml/2006/main" xmlns:w14="http://schemas.microsoft.com/office/word/2010/wordml" xmlns:w15="http://schemas.microsoft.com/office/word/2012/wordml" xmlns:wpg="http://schemas.microsoft.com/office/word/2010/wordprocessingGroup" xmlns:wpi="http://schemas.microsoft.com/office/word/2010/wordprocessingInk" xmlns:wne="http://schemas.microsoft.com/office/word/2006/wordml" xmlns:wps="http://schemas.microsoft.com/office/word/2010/wordprocessingShape" mc:Ignorable="w14 w15 wp14">
+<w:footnotes xmlns:wpc="http://schemas.microsoft.com/office/word/2010/wordprocessingCanvas" xmlns:mc="http://schemas.openxmlformats.org/markup-compatibility/2006" xmlns:o="urn:schemas-microsoft-com:office:office" xmlns:r="http://schemas.openxmlformats.org/officeDocument/2006/relationships" xmlns:m="http://schemas.openxmlformats.org/officeDocument/2006/math" xmlns:v="urn:schemas-microsoft-com:vml" xmlns:wp14="http://schemas.microsoft.com/office/word/2010/wordprocessingDrawing" xmlns:wp="http://schemas.openxmlformats.org/drawingml/2006/wordprocessingDrawing" xmlns:w10="urn:schemas-microsoft-com:office:word" xmlns:w="http://schemas.openxmlformats.org/wordprocessingml/2006/main" xmlns:w14="http://schemas.microsoft.com/office/word/2010/wordml" xmlns:w15="http://schemas.microsoft.com/office/word/2012/wordml" xmlns:wpg="http://schemas.microsoft.com/office/word/2010/wordprocessingGroup" xmlns:wpi="http://schemas.microsoft.com/office/word/2010/wordprocessingInk" xmlns:wne="http://schemas.microsoft.com/office/word/2006/wordml" xmlns:wps="http://schemas.microsoft.com/office/word/2010/wordprocessingShape" mc:Ignorable="w14 w15 wp14">
   <w:footnote w:type="separator" w:id="-1">
     <w:p>
       <w:r>
@@ -8863,7 +8663,7 @@
 </file>
 
 <file path=word/header1.xml><?xml version="1.0" encoding="utf-8"?>
-<w:hdr xmlns:wpc="http://schemas.microsoft.com/office/word/2010/wordprocessingCanvas" xmlns:mo="http://schemas.microsoft.com/office/mac/office/2008/main" xmlns:mc="http://schemas.openxmlformats.org/markup-compatibility/2006" xmlns:mv="urn:schemas-microsoft-com:mac:vml" xmlns:o="urn:schemas-microsoft-com:office:office" xmlns:r="http://schemas.openxmlformats.org/officeDocument/2006/relationships" xmlns:m="http://schemas.openxmlformats.org/officeDocument/2006/math" xmlns:v="urn:schemas-microsoft-com:vml" xmlns:wp14="http://schemas.microsoft.com/office/word/2010/wordprocessingDrawing" xmlns:wp="http://schemas.openxmlformats.org/drawingml/2006/wordprocessingDrawing" xmlns:w10="urn:schemas-microsoft-com:office:word" xmlns:w="http://schemas.openxmlformats.org/wordprocessingml/2006/main" xmlns:w14="http://schemas.microsoft.com/office/word/2010/wordml" xmlns:w15="http://schemas.microsoft.com/office/word/2012/wordml" xmlns:wpg="http://schemas.microsoft.com/office/word/2010/wordprocessingGroup" xmlns:wpi="http://schemas.microsoft.com/office/word/2010/wordprocessingInk" xmlns:wne="http://schemas.microsoft.com/office/word/2006/wordml" xmlns:wps="http://schemas.microsoft.com/office/word/2010/wordprocessingShape" mc:Ignorable="w14 w15 wp14">
+<w:hdr xmlns:wpc="http://schemas.microsoft.com/office/word/2010/wordprocessingCanvas" xmlns:mc="http://schemas.openxmlformats.org/markup-compatibility/2006" xmlns:o="urn:schemas-microsoft-com:office:office" xmlns:r="http://schemas.openxmlformats.org/officeDocument/2006/relationships" xmlns:m="http://schemas.openxmlformats.org/officeDocument/2006/math" xmlns:v="urn:schemas-microsoft-com:vml" xmlns:wp14="http://schemas.microsoft.com/office/word/2010/wordprocessingDrawing" xmlns:wp="http://schemas.openxmlformats.org/drawingml/2006/wordprocessingDrawing" xmlns:w10="urn:schemas-microsoft-com:office:word" xmlns:w="http://schemas.openxmlformats.org/wordprocessingml/2006/main" xmlns:w14="http://schemas.microsoft.com/office/word/2010/wordml" xmlns:w15="http://schemas.microsoft.com/office/word/2012/wordml" xmlns:wpg="http://schemas.microsoft.com/office/word/2010/wordprocessingGroup" xmlns:wpi="http://schemas.microsoft.com/office/word/2010/wordprocessingInk" xmlns:wne="http://schemas.microsoft.com/office/word/2006/wordml" xmlns:wps="http://schemas.microsoft.com/office/word/2010/wordprocessingShape" mc:Ignorable="w14 w15 wp14">
   <w:tbl>
     <w:tblPr>
       <w:tblW w:w="0" w:type="auto"/>
@@ -8921,11 +8721,21 @@
           <w:tcW w:w="6379" w:type="dxa"/>
         </w:tcPr>
         <w:p>
-          <w:fldSimple w:instr=" TITLE  \* MERGEFORMAT ">
-            <w:r>
-              <w:t>Iteration Plan</w:t>
-            </w:r>
-          </w:fldSimple>
+          <w:r>
+            <w:fldChar w:fldCharType="begin"/>
+          </w:r>
+          <w:r>
+            <w:instrText xml:space="preserve"> TITLE  \* MERGEFORMAT </w:instrText>
+          </w:r>
+          <w:r>
+            <w:fldChar w:fldCharType="separate"/>
+          </w:r>
+          <w:r>
+            <w:t>Iteration Plan</w:t>
+          </w:r>
+          <w:r>
+            <w:fldChar w:fldCharType="end"/>
+          </w:r>
         </w:p>
       </w:tc>
       <w:tc>
@@ -8949,8 +8759,8 @@
 </file>
 
 <file path=word/numbering.xml><?xml version="1.0" encoding="utf-8"?>
-<w:numbering xmlns:wpc="http://schemas.microsoft.com/office/word/2010/wordprocessingCanvas" xmlns:mo="http://schemas.microsoft.com/office/mac/office/2008/main" xmlns:mc="http://schemas.openxmlformats.org/markup-compatibility/2006" xmlns:mv="urn:schemas-microsoft-com:mac:vml" xmlns:o="urn:schemas-microsoft-com:office:office" xmlns:r="http://schemas.openxmlformats.org/officeDocument/2006/relationships" xmlns:m="http://schemas.openxmlformats.org/officeDocument/2006/math" xmlns:v="urn:schemas-microsoft-com:vml" xmlns:wp14="http://schemas.microsoft.com/office/word/2010/wordprocessingDrawing" xmlns:wp="http://schemas.openxmlformats.org/drawingml/2006/wordprocessingDrawing" xmlns:w10="urn:schemas-microsoft-com:office:word" xmlns:w="http://schemas.openxmlformats.org/wordprocessingml/2006/main" xmlns:w14="http://schemas.microsoft.com/office/word/2010/wordml" xmlns:w15="http://schemas.microsoft.com/office/word/2012/wordml" xmlns:wpg="http://schemas.microsoft.com/office/word/2010/wordprocessingGroup" xmlns:wpi="http://schemas.microsoft.com/office/word/2010/wordprocessingInk" xmlns:wne="http://schemas.microsoft.com/office/word/2006/wordml" xmlns:wps="http://schemas.microsoft.com/office/word/2010/wordprocessingShape" mc:Ignorable="w14 w15 wp14">
-  <w:abstractNum w:abstractNumId="0">
+<w:numbering xmlns:wpc="http://schemas.microsoft.com/office/word/2010/wordprocessingCanvas" xmlns:mc="http://schemas.openxmlformats.org/markup-compatibility/2006" xmlns:o="urn:schemas-microsoft-com:office:office" xmlns:r="http://schemas.openxmlformats.org/officeDocument/2006/relationships" xmlns:m="http://schemas.openxmlformats.org/officeDocument/2006/math" xmlns:v="urn:schemas-microsoft-com:vml" xmlns:wp14="http://schemas.microsoft.com/office/word/2010/wordprocessingDrawing" xmlns:wp="http://schemas.openxmlformats.org/drawingml/2006/wordprocessingDrawing" xmlns:w10="urn:schemas-microsoft-com:office:word" xmlns:w="http://schemas.openxmlformats.org/wordprocessingml/2006/main" xmlns:w14="http://schemas.microsoft.com/office/word/2010/wordml" xmlns:w15="http://schemas.microsoft.com/office/word/2012/wordml" xmlns:wpg="http://schemas.microsoft.com/office/word/2010/wordprocessingGroup" xmlns:wpi="http://schemas.microsoft.com/office/word/2010/wordprocessingInk" xmlns:wne="http://schemas.microsoft.com/office/word/2006/wordml" xmlns:wps="http://schemas.microsoft.com/office/word/2010/wordprocessingShape" mc:Ignorable="w14 w15 wp14">
+  <w:abstractNum w:abstractNumId="0" w15:restartNumberingAfterBreak="0">
     <w:nsid w:val="FFFFFFFB"/>
     <w:multiLevelType w:val="multilevel"/>
     <w:tmpl w:val="20FA7622"/>
@@ -9033,7 +8843,7 @@
       <w:lvlJc w:val="left"/>
     </w:lvl>
   </w:abstractNum>
-  <w:abstractNum w:abstractNumId="1">
+  <w:abstractNum w:abstractNumId="1" w15:restartNumberingAfterBreak="0">
     <w:nsid w:val="FFFFFFFE"/>
     <w:multiLevelType w:val="singleLevel"/>
     <w:tmpl w:val="FFFFFFFF"/>
@@ -9043,7 +8853,7 @@
       <w:lvlJc w:val="left"/>
     </w:lvl>
   </w:abstractNum>
-  <w:abstractNum w:abstractNumId="2">
+  <w:abstractNum w:abstractNumId="2" w15:restartNumberingAfterBreak="0">
     <w:nsid w:val="00224753"/>
     <w:multiLevelType w:val="singleLevel"/>
     <w:tmpl w:val="04090001"/>
@@ -9063,7 +8873,7 @@
       </w:rPr>
     </w:lvl>
   </w:abstractNum>
-  <w:abstractNum w:abstractNumId="3">
+  <w:abstractNum w:abstractNumId="3" w15:restartNumberingAfterBreak="0">
     <w:nsid w:val="039A4A23"/>
     <w:multiLevelType w:val="hybridMultilevel"/>
     <w:tmpl w:val="EE920098"/>
@@ -9149,7 +8959,7 @@
       </w:pPr>
     </w:lvl>
   </w:abstractNum>
-  <w:abstractNum w:abstractNumId="4">
+  <w:abstractNum w:abstractNumId="4" w15:restartNumberingAfterBreak="0">
     <w:nsid w:val="0A117094"/>
     <w:multiLevelType w:val="singleLevel"/>
     <w:tmpl w:val="04090001"/>
@@ -9169,7 +8979,7 @@
       </w:rPr>
     </w:lvl>
   </w:abstractNum>
-  <w:abstractNum w:abstractNumId="5">
+  <w:abstractNum w:abstractNumId="5" w15:restartNumberingAfterBreak="0">
     <w:nsid w:val="0EE51B46"/>
     <w:multiLevelType w:val="hybridMultilevel"/>
     <w:tmpl w:val="14A8CA2E"/>
@@ -9282,7 +9092,7 @@
       </w:pPr>
     </w:lvl>
   </w:abstractNum>
-  <w:abstractNum w:abstractNumId="6">
+  <w:abstractNum w:abstractNumId="6" w15:restartNumberingAfterBreak="0">
     <w:nsid w:val="108D1DC9"/>
     <w:multiLevelType w:val="hybridMultilevel"/>
     <w:tmpl w:val="B06CCA4C"/>
@@ -9368,7 +9178,7 @@
       </w:pPr>
     </w:lvl>
   </w:abstractNum>
-  <w:abstractNum w:abstractNumId="7">
+  <w:abstractNum w:abstractNumId="7" w15:restartNumberingAfterBreak="0">
     <w:nsid w:val="17CB6DC4"/>
     <w:multiLevelType w:val="singleLevel"/>
     <w:tmpl w:val="04090001"/>
@@ -9388,7 +9198,7 @@
       </w:rPr>
     </w:lvl>
   </w:abstractNum>
-  <w:abstractNum w:abstractNumId="8">
+  <w:abstractNum w:abstractNumId="8" w15:restartNumberingAfterBreak="0">
     <w:nsid w:val="1E71141D"/>
     <w:multiLevelType w:val="multilevel"/>
     <w:tmpl w:val="B9A6AD80"/>
@@ -9528,7 +9338,7 @@
       </w:rPr>
     </w:lvl>
   </w:abstractNum>
-  <w:abstractNum w:abstractNumId="9">
+  <w:abstractNum w:abstractNumId="9" w15:restartNumberingAfterBreak="0">
     <w:nsid w:val="1F437A8B"/>
     <w:multiLevelType w:val="multilevel"/>
     <w:tmpl w:val="EFAE96A8"/>
@@ -9642,7 +9452,7 @@
       </w:pPr>
     </w:lvl>
   </w:abstractNum>
-  <w:abstractNum w:abstractNumId="10">
+  <w:abstractNum w:abstractNumId="10" w15:restartNumberingAfterBreak="0">
     <w:nsid w:val="22443AC4"/>
     <w:multiLevelType w:val="singleLevel"/>
     <w:tmpl w:val="04090001"/>
@@ -9662,7 +9472,7 @@
       </w:rPr>
     </w:lvl>
   </w:abstractNum>
-  <w:abstractNum w:abstractNumId="11">
+  <w:abstractNum w:abstractNumId="11" w15:restartNumberingAfterBreak="0">
     <w:nsid w:val="25100F3A"/>
     <w:multiLevelType w:val="multilevel"/>
     <w:tmpl w:val="14A8CA2E"/>
@@ -9775,7 +9585,7 @@
       </w:pPr>
     </w:lvl>
   </w:abstractNum>
-  <w:abstractNum w:abstractNumId="12">
+  <w:abstractNum w:abstractNumId="12" w15:restartNumberingAfterBreak="0">
     <w:nsid w:val="2D4B634E"/>
     <w:multiLevelType w:val="singleLevel"/>
     <w:tmpl w:val="04090001"/>
@@ -9795,7 +9605,7 @@
       </w:rPr>
     </w:lvl>
   </w:abstractNum>
-  <w:abstractNum w:abstractNumId="13">
+  <w:abstractNum w:abstractNumId="13" w15:restartNumberingAfterBreak="0">
     <w:nsid w:val="31DD2C45"/>
     <w:multiLevelType w:val="singleLevel"/>
     <w:tmpl w:val="04090001"/>
@@ -9815,7 +9625,7 @@
       </w:rPr>
     </w:lvl>
   </w:abstractNum>
-  <w:abstractNum w:abstractNumId="14">
+  <w:abstractNum w:abstractNumId="14" w15:restartNumberingAfterBreak="0">
     <w:nsid w:val="323A11D6"/>
     <w:multiLevelType w:val="hybridMultilevel"/>
     <w:tmpl w:val="C090D7D2"/>
@@ -9901,7 +9711,7 @@
       </w:pPr>
     </w:lvl>
   </w:abstractNum>
-  <w:abstractNum w:abstractNumId="15">
+  <w:abstractNum w:abstractNumId="15" w15:restartNumberingAfterBreak="0">
     <w:nsid w:val="32982B51"/>
     <w:multiLevelType w:val="singleLevel"/>
     <w:tmpl w:val="04090001"/>
@@ -9921,7 +9731,7 @@
       </w:rPr>
     </w:lvl>
   </w:abstractNum>
-  <w:abstractNum w:abstractNumId="16">
+  <w:abstractNum w:abstractNumId="16" w15:restartNumberingAfterBreak="0">
     <w:nsid w:val="3375481C"/>
     <w:multiLevelType w:val="singleLevel"/>
     <w:tmpl w:val="E6747DA6"/>
@@ -9941,7 +9751,7 @@
       </w:rPr>
     </w:lvl>
   </w:abstractNum>
-  <w:abstractNum w:abstractNumId="17">
+  <w:abstractNum w:abstractNumId="17" w15:restartNumberingAfterBreak="0">
     <w:nsid w:val="369D5471"/>
     <w:multiLevelType w:val="singleLevel"/>
     <w:tmpl w:val="04090001"/>
@@ -9961,7 +9771,7 @@
       </w:rPr>
     </w:lvl>
   </w:abstractNum>
-  <w:abstractNum w:abstractNumId="18">
+  <w:abstractNum w:abstractNumId="18" w15:restartNumberingAfterBreak="0">
     <w:nsid w:val="408B6535"/>
     <w:multiLevelType w:val="hybridMultilevel"/>
     <w:tmpl w:val="C0EEFC06"/>
@@ -10074,7 +9884,7 @@
       </w:pPr>
     </w:lvl>
   </w:abstractNum>
-  <w:abstractNum w:abstractNumId="19">
+  <w:abstractNum w:abstractNumId="19" w15:restartNumberingAfterBreak="0">
     <w:nsid w:val="42B97F7B"/>
     <w:multiLevelType w:val="singleLevel"/>
     <w:tmpl w:val="04090001"/>
@@ -10094,7 +9904,7 @@
       </w:rPr>
     </w:lvl>
   </w:abstractNum>
-  <w:abstractNum w:abstractNumId="20">
+  <w:abstractNum w:abstractNumId="20" w15:restartNumberingAfterBreak="0">
     <w:nsid w:val="42D059CF"/>
     <w:multiLevelType w:val="hybridMultilevel"/>
     <w:tmpl w:val="91FE3C82"/>
@@ -10235,7 +10045,7 @@
       </w:rPr>
     </w:lvl>
   </w:abstractNum>
-  <w:abstractNum w:abstractNumId="21">
+  <w:abstractNum w:abstractNumId="21" w15:restartNumberingAfterBreak="0">
     <w:nsid w:val="43A308E4"/>
     <w:multiLevelType w:val="hybridMultilevel"/>
     <w:tmpl w:val="8D407328"/>
@@ -10375,7 +10185,7 @@
       </w:rPr>
     </w:lvl>
   </w:abstractNum>
-  <w:abstractNum w:abstractNumId="22">
+  <w:abstractNum w:abstractNumId="22" w15:restartNumberingAfterBreak="0">
     <w:nsid w:val="43CC33B3"/>
     <w:multiLevelType w:val="hybridMultilevel"/>
     <w:tmpl w:val="158630C4"/>
@@ -10515,7 +10325,7 @@
       </w:rPr>
     </w:lvl>
   </w:abstractNum>
-  <w:abstractNum w:abstractNumId="23">
+  <w:abstractNum w:abstractNumId="23" w15:restartNumberingAfterBreak="0">
     <w:nsid w:val="49E170D0"/>
     <w:multiLevelType w:val="singleLevel"/>
     <w:tmpl w:val="04090001"/>
@@ -10535,7 +10345,7 @@
       </w:rPr>
     </w:lvl>
   </w:abstractNum>
-  <w:abstractNum w:abstractNumId="24">
+  <w:abstractNum w:abstractNumId="24" w15:restartNumberingAfterBreak="0">
     <w:nsid w:val="4F094DAA"/>
     <w:multiLevelType w:val="multilevel"/>
     <w:tmpl w:val="158630C4"/>
@@ -10675,7 +10485,7 @@
       </w:rPr>
     </w:lvl>
   </w:abstractNum>
-  <w:abstractNum w:abstractNumId="25">
+  <w:abstractNum w:abstractNumId="25" w15:restartNumberingAfterBreak="0">
     <w:nsid w:val="4F64732B"/>
     <w:multiLevelType w:val="singleLevel"/>
     <w:tmpl w:val="04090001"/>
@@ -10695,7 +10505,7 @@
       </w:rPr>
     </w:lvl>
   </w:abstractNum>
-  <w:abstractNum w:abstractNumId="26">
+  <w:abstractNum w:abstractNumId="26" w15:restartNumberingAfterBreak="0">
     <w:nsid w:val="52C33F3E"/>
     <w:multiLevelType w:val="hybridMultilevel"/>
     <w:tmpl w:val="B9A6AD80"/>
@@ -10835,7 +10645,7 @@
       </w:rPr>
     </w:lvl>
   </w:abstractNum>
-  <w:abstractNum w:abstractNumId="27">
+  <w:abstractNum w:abstractNumId="27" w15:restartNumberingAfterBreak="0">
     <w:nsid w:val="52DF734E"/>
     <w:multiLevelType w:val="singleLevel"/>
     <w:tmpl w:val="04090001"/>
@@ -10855,7 +10665,7 @@
       </w:rPr>
     </w:lvl>
   </w:abstractNum>
-  <w:abstractNum w:abstractNumId="28">
+  <w:abstractNum w:abstractNumId="28" w15:restartNumberingAfterBreak="0">
     <w:nsid w:val="567642C0"/>
     <w:multiLevelType w:val="hybridMultilevel"/>
     <w:tmpl w:val="FEC69B34"/>
@@ -10995,7 +10805,7 @@
       </w:rPr>
     </w:lvl>
   </w:abstractNum>
-  <w:abstractNum w:abstractNumId="29">
+  <w:abstractNum w:abstractNumId="29" w15:restartNumberingAfterBreak="0">
     <w:nsid w:val="5ADA38A2"/>
     <w:multiLevelType w:val="hybridMultilevel"/>
     <w:tmpl w:val="C7FED582"/>
@@ -11135,7 +10945,7 @@
       </w:rPr>
     </w:lvl>
   </w:abstractNum>
-  <w:abstractNum w:abstractNumId="30">
+  <w:abstractNum w:abstractNumId="30" w15:restartNumberingAfterBreak="0">
     <w:nsid w:val="5FD956DB"/>
     <w:multiLevelType w:val="hybridMultilevel"/>
     <w:tmpl w:val="AE465262"/>
@@ -11275,7 +11085,7 @@
       </w:rPr>
     </w:lvl>
   </w:abstractNum>
-  <w:abstractNum w:abstractNumId="31">
+  <w:abstractNum w:abstractNumId="31" w15:restartNumberingAfterBreak="0">
     <w:nsid w:val="6CB52233"/>
     <w:multiLevelType w:val="multilevel"/>
     <w:tmpl w:val="C0EEFC06"/>
@@ -11388,7 +11198,7 @@
       </w:pPr>
     </w:lvl>
   </w:abstractNum>
-  <w:abstractNum w:abstractNumId="32">
+  <w:abstractNum w:abstractNumId="32" w15:restartNumberingAfterBreak="0">
     <w:nsid w:val="6CF125AE"/>
     <w:multiLevelType w:val="hybridMultilevel"/>
     <w:tmpl w:val="6FFCAA48"/>
@@ -11528,7 +11338,7 @@
       </w:rPr>
     </w:lvl>
   </w:abstractNum>
-  <w:abstractNum w:abstractNumId="33">
+  <w:abstractNum w:abstractNumId="33" w15:restartNumberingAfterBreak="0">
     <w:nsid w:val="6D2F7D46"/>
     <w:multiLevelType w:val="singleLevel"/>
     <w:tmpl w:val="04090001"/>
@@ -11548,7 +11358,7 @@
       </w:rPr>
     </w:lvl>
   </w:abstractNum>
-  <w:abstractNum w:abstractNumId="34">
+  <w:abstractNum w:abstractNumId="34" w15:restartNumberingAfterBreak="0">
     <w:nsid w:val="71F21F2A"/>
     <w:multiLevelType w:val="singleLevel"/>
     <w:tmpl w:val="04090001"/>
@@ -11568,7 +11378,7 @@
       </w:rPr>
     </w:lvl>
   </w:abstractNum>
-  <w:abstractNum w:abstractNumId="35">
+  <w:abstractNum w:abstractNumId="35" w15:restartNumberingAfterBreak="0">
     <w:nsid w:val="743601FB"/>
     <w:multiLevelType w:val="singleLevel"/>
     <w:tmpl w:val="04090001"/>
@@ -11588,7 +11398,7 @@
       </w:rPr>
     </w:lvl>
   </w:abstractNum>
-  <w:abstractNum w:abstractNumId="36">
+  <w:abstractNum w:abstractNumId="36" w15:restartNumberingAfterBreak="0">
     <w:nsid w:val="756150CA"/>
     <w:multiLevelType w:val="singleLevel"/>
     <w:tmpl w:val="04090001"/>
@@ -11608,7 +11418,7 @@
       </w:rPr>
     </w:lvl>
   </w:abstractNum>
-  <w:abstractNum w:abstractNumId="37">
+  <w:abstractNum w:abstractNumId="37" w15:restartNumberingAfterBreak="0">
     <w:nsid w:val="7BE434D7"/>
     <w:multiLevelType w:val="singleLevel"/>
     <w:tmpl w:val="04090001"/>
@@ -11817,7 +11627,7 @@
 </file>
 
 <file path=word/people.xml><?xml version="1.0" encoding="utf-8"?>
-<w15:people xmlns:wpc="http://schemas.microsoft.com/office/word/2010/wordprocessingCanvas" xmlns:mo="http://schemas.microsoft.com/office/mac/office/2008/main" xmlns:mc="http://schemas.openxmlformats.org/markup-compatibility/2006" xmlns:mv="urn:schemas-microsoft-com:mac:vml" xmlns:o="urn:schemas-microsoft-com:office:office" xmlns:r="http://schemas.openxmlformats.org/officeDocument/2006/relationships" xmlns:m="http://schemas.openxmlformats.org/officeDocument/2006/math" xmlns:v="urn:schemas-microsoft-com:vml" xmlns:wp14="http://schemas.microsoft.com/office/word/2010/wordprocessingDrawing" xmlns:wp="http://schemas.openxmlformats.org/drawingml/2006/wordprocessingDrawing" xmlns:w10="urn:schemas-microsoft-com:office:word" xmlns:w="http://schemas.openxmlformats.org/wordprocessingml/2006/main" xmlns:w14="http://schemas.microsoft.com/office/word/2010/wordml" xmlns:w15="http://schemas.microsoft.com/office/word/2012/wordml" xmlns:wpg="http://schemas.microsoft.com/office/word/2010/wordprocessingGroup" xmlns:wpi="http://schemas.microsoft.com/office/word/2010/wordprocessingInk" xmlns:wne="http://schemas.microsoft.com/office/word/2006/wordml" xmlns:wps="http://schemas.microsoft.com/office/word/2010/wordprocessingShape" mc:Ignorable="w14 w15 wp14">
+<w15:people xmlns:wpc="http://schemas.microsoft.com/office/word/2010/wordprocessingCanvas" xmlns:mc="http://schemas.openxmlformats.org/markup-compatibility/2006" xmlns:o="urn:schemas-microsoft-com:office:office" xmlns:r="http://schemas.openxmlformats.org/officeDocument/2006/relationships" xmlns:m="http://schemas.openxmlformats.org/officeDocument/2006/math" xmlns:v="urn:schemas-microsoft-com:vml" xmlns:wp14="http://schemas.microsoft.com/office/word/2010/wordprocessingDrawing" xmlns:wp="http://schemas.openxmlformats.org/drawingml/2006/wordprocessingDrawing" xmlns:w10="urn:schemas-microsoft-com:office:word" xmlns:w="http://schemas.openxmlformats.org/wordprocessingml/2006/main" xmlns:w14="http://schemas.microsoft.com/office/word/2010/wordml" xmlns:w15="http://schemas.microsoft.com/office/word/2012/wordml" xmlns:wpg="http://schemas.microsoft.com/office/word/2010/wordprocessingGroup" xmlns:wpi="http://schemas.microsoft.com/office/word/2010/wordprocessingInk" xmlns:wne="http://schemas.microsoft.com/office/word/2006/wordml" xmlns:wps="http://schemas.microsoft.com/office/word/2010/wordprocessingShape" mc:Ignorable="w14 w15 wp14">
   <w15:person w15:author="Collin McKeahnie">
     <w15:presenceInfo w15:providerId="Windows Live" w15:userId="e5f670dae1136c23"/>
   </w15:person>
@@ -11838,7 +11648,7 @@
     </w:rPrDefault>
     <w:pPrDefault/>
   </w:docDefaults>
-  <w:latentStyles w:defLockedState="0" w:defUIPriority="99" w:defSemiHidden="0" w:defUnhideWhenUsed="0" w:defQFormat="0" w:count="380">
+  <w:latentStyles w:defLockedState="0" w:defUIPriority="99" w:defSemiHidden="0" w:defUnhideWhenUsed="0" w:defQFormat="0" w:count="371">
     <w:lsdException w:name="Normal" w:uiPriority="0" w:qFormat="1"/>
     <w:lsdException w:name="heading 1" w:uiPriority="9" w:qFormat="1"/>
     <w:lsdException w:name="heading 2" w:uiPriority="9" w:qFormat="1"/>
@@ -12958,7 +12768,6 @@
       <w:spacing w:line="240" w:lineRule="atLeast"/>
     </w:pPr>
     <w:tblPr>
-      <w:tblInd w:w="0" w:type="dxa"/>
       <w:tblBorders>
         <w:top w:val="single" w:sz="4" w:space="0" w:color="auto"/>
         <w:left w:val="single" w:sz="4" w:space="0" w:color="auto"/>
@@ -12967,12 +12776,6 @@
         <w:insideH w:val="single" w:sz="4" w:space="0" w:color="auto"/>
         <w:insideV w:val="single" w:sz="4" w:space="0" w:color="auto"/>
       </w:tblBorders>
-      <w:tblCellMar>
-        <w:top w:w="0" w:type="dxa"/>
-        <w:left w:w="108" w:type="dxa"/>
-        <w:bottom w:w="0" w:type="dxa"/>
-        <w:right w:w="108" w:type="dxa"/>
-      </w:tblCellMar>
     </w:tblPr>
   </w:style>
   <w:style w:type="character" w:customStyle="1" w:styleId="UnresolvedMention1">

</xml_diff>

<commit_message>
Aaron Iteration 1 work
</commit_message>
<xml_diff>
--- a/Iteration Plan/Iteration Plan 1.docx
+++ b/Iteration Plan/Iteration Plan 1.docx
@@ -1,6 +1,6 @@
 
 <file path=word/document.xml><?xml version="1.0" encoding="utf-8"?>
-<w:document xmlns:wpc="http://schemas.microsoft.com/office/word/2010/wordprocessingCanvas" xmlns:cx="http://schemas.microsoft.com/office/drawing/2014/chartex" xmlns:cx1="http://schemas.microsoft.com/office/drawing/2015/9/8/chartex" xmlns:cx2="http://schemas.microsoft.com/office/drawing/2015/10/21/chartex" xmlns:cx3="http://schemas.microsoft.com/office/drawing/2016/5/9/chartex" xmlns:cx4="http://schemas.microsoft.com/office/drawing/2016/5/10/chartex" xmlns:cx5="http://schemas.microsoft.com/office/drawing/2016/5/11/chartex" xmlns:cx6="http://schemas.microsoft.com/office/drawing/2016/5/12/chartex" xmlns:cx7="http://schemas.microsoft.com/office/drawing/2016/5/13/chartex" xmlns:cx8="http://schemas.microsoft.com/office/drawing/2016/5/14/chartex" xmlns:mc="http://schemas.openxmlformats.org/markup-compatibility/2006" xmlns:aink="http://schemas.microsoft.com/office/drawing/2016/ink" xmlns:am3d="http://schemas.microsoft.com/office/drawing/2017/model3d" xmlns:o="urn:schemas-microsoft-com:office:office" xmlns:r="http://schemas.openxmlformats.org/officeDocument/2006/relationships" xmlns:m="http://schemas.openxmlformats.org/officeDocument/2006/math" xmlns:v="urn:schemas-microsoft-com:vml" xmlns:wp14="http://schemas.microsoft.com/office/word/2010/wordprocessingDrawing" xmlns:wp="http://schemas.openxmlformats.org/drawingml/2006/wordprocessingDrawing" xmlns:w10="urn:schemas-microsoft-com:office:word" xmlns:w="http://schemas.openxmlformats.org/wordprocessingml/2006/main" xmlns:w14="http://schemas.microsoft.com/office/word/2010/wordml" xmlns:w15="http://schemas.microsoft.com/office/word/2012/wordml" xmlns:w16cid="http://schemas.microsoft.com/office/word/2016/wordml/cid" xmlns:w16se="http://schemas.microsoft.com/office/word/2015/wordml/symex" xmlns:wpg="http://schemas.microsoft.com/office/word/2010/wordprocessingGroup" xmlns:wpi="http://schemas.microsoft.com/office/word/2010/wordprocessingInk" xmlns:wne="http://schemas.microsoft.com/office/word/2006/wordml" xmlns:wps="http://schemas.microsoft.com/office/word/2010/wordprocessingShape" mc:Ignorable="w14 w15 w16se w16cid wp14">
+<w:document xmlns:wpc="http://schemas.microsoft.com/office/word/2010/wordprocessingCanvas" xmlns:mo="http://schemas.microsoft.com/office/mac/office/2008/main" xmlns:mc="http://schemas.openxmlformats.org/markup-compatibility/2006" xmlns:mv="urn:schemas-microsoft-com:mac:vml" xmlns:o="urn:schemas-microsoft-com:office:office" xmlns:r="http://schemas.openxmlformats.org/officeDocument/2006/relationships" xmlns:m="http://schemas.openxmlformats.org/officeDocument/2006/math" xmlns:v="urn:schemas-microsoft-com:vml" xmlns:wp14="http://schemas.microsoft.com/office/word/2010/wordprocessingDrawing" xmlns:wp="http://schemas.openxmlformats.org/drawingml/2006/wordprocessingDrawing" xmlns:w10="urn:schemas-microsoft-com:office:word" xmlns:w="http://schemas.openxmlformats.org/wordprocessingml/2006/main" xmlns:w14="http://schemas.microsoft.com/office/word/2010/wordml" xmlns:w15="http://schemas.microsoft.com/office/word/2012/wordml" xmlns:wpg="http://schemas.microsoft.com/office/word/2010/wordprocessingGroup" xmlns:wpi="http://schemas.microsoft.com/office/word/2010/wordprocessingInk" xmlns:wne="http://schemas.microsoft.com/office/word/2006/wordml" xmlns:wps="http://schemas.microsoft.com/office/word/2010/wordprocessingShape" mc:Ignorable="w14 w15 wp14">
   <w:body>
     <w:p>
       <w:pPr>
@@ -1122,224 +1122,16 @@
                 <w:szCs w:val="18"/>
                 <w:lang w:eastAsia="ja-JP"/>
               </w:rPr>
-              <w:t>1.1</w:t>
-            </w:r>
-          </w:p>
-        </w:tc>
-        <w:tc>
-          <w:tcPr>
-            <w:tcW w:w="3112" w:type="dxa"/>
-            <w:tcBorders>
-              <w:top w:val="single" w:sz="6" w:space="0" w:color="000000"/>
-              <w:left w:val="single" w:sz="6" w:space="0" w:color="000000"/>
-              <w:bottom w:val="single" w:sz="6" w:space="0" w:color="000000"/>
-              <w:right w:val="single" w:sz="6" w:space="0" w:color="000000"/>
-            </w:tcBorders>
-            <w:noWrap/>
-          </w:tcPr>
-          <w:p>
-            <w:pPr>
-              <w:rPr>
-                <w:rFonts w:ascii="Arial" w:hAnsi="Arial" w:cs="Arial"/>
-              </w:rPr>
-            </w:pPr>
-            <w:r>
-              <w:rPr>
-                <w:rFonts w:ascii="Arial" w:hAnsi="Arial" w:cs="Arial"/>
-              </w:rPr>
-              <w:t>Implement offline redundancy in case of no internet or server connection</w:t>
-            </w:r>
-          </w:p>
-        </w:tc>
-        <w:tc>
-          <w:tcPr>
-            <w:tcW w:w="1275" w:type="dxa"/>
-            <w:tcBorders>
-              <w:top w:val="single" w:sz="6" w:space="0" w:color="000000"/>
-              <w:left w:val="single" w:sz="6" w:space="0" w:color="000000"/>
-              <w:bottom w:val="single" w:sz="6" w:space="0" w:color="000000"/>
-              <w:right w:val="single" w:sz="6" w:space="0" w:color="000000"/>
-            </w:tcBorders>
-          </w:tcPr>
-          <w:p>
-            <w:pPr>
-              <w:rPr>
-                <w:rFonts w:ascii="Arial" w:hAnsi="Arial" w:cs="Arial"/>
-                <w:sz w:val="18"/>
-                <w:szCs w:val="18"/>
-              </w:rPr>
-            </w:pPr>
-          </w:p>
-        </w:tc>
-        <w:tc>
-          <w:tcPr>
-            <w:tcW w:w="1671" w:type="dxa"/>
-            <w:tcBorders>
-              <w:top w:val="single" w:sz="6" w:space="0" w:color="000000"/>
-              <w:left w:val="single" w:sz="6" w:space="0" w:color="000000"/>
-              <w:bottom w:val="single" w:sz="6" w:space="0" w:color="000000"/>
-              <w:right w:val="single" w:sz="6" w:space="0" w:color="000000"/>
-            </w:tcBorders>
-            <w:noWrap/>
-          </w:tcPr>
-          <w:p>
-            <w:pPr>
-              <w:rPr>
-                <w:rFonts w:ascii="Arial" w:hAnsi="Arial" w:cs="Arial"/>
-                <w:color w:val="FF0000"/>
-                <w:sz w:val="18"/>
-                <w:szCs w:val="18"/>
-                <w:lang w:eastAsia="ja-JP"/>
-              </w:rPr>
-            </w:pPr>
-            <w:r>
-              <w:rPr>
-                <w:rFonts w:ascii="Arial" w:hAnsi="Arial" w:cs="Arial"/>
-                <w:color w:val="FF0000"/>
-                <w:sz w:val="18"/>
-                <w:szCs w:val="18"/>
-              </w:rPr>
-              <w:t>Not started</w:t>
-            </w:r>
-          </w:p>
-        </w:tc>
-        <w:tc>
-          <w:tcPr>
-            <w:tcW w:w="1080" w:type="dxa"/>
-            <w:tcBorders>
-              <w:top w:val="single" w:sz="6" w:space="0" w:color="000000"/>
-              <w:left w:val="single" w:sz="6" w:space="0" w:color="000000"/>
-              <w:bottom w:val="single" w:sz="6" w:space="0" w:color="000000"/>
-              <w:right w:val="single" w:sz="6" w:space="0" w:color="000000"/>
-            </w:tcBorders>
-            <w:noWrap/>
-          </w:tcPr>
-          <w:p>
-            <w:pPr>
-              <w:rPr>
-                <w:rFonts w:ascii="Arial" w:hAnsi="Arial" w:cs="Arial"/>
-                <w:sz w:val="18"/>
-                <w:szCs w:val="18"/>
-              </w:rPr>
-            </w:pPr>
-            <w:r>
-              <w:rPr>
-                <w:rFonts w:ascii="Arial" w:hAnsi="Arial" w:cs="Arial"/>
-                <w:sz w:val="18"/>
-                <w:szCs w:val="18"/>
-              </w:rPr>
-              <w:t>Aaron</w:t>
-            </w:r>
-          </w:p>
-          <w:p>
-            <w:pPr>
-              <w:rPr>
-                <w:rFonts w:ascii="Arial" w:hAnsi="Arial" w:cs="Arial"/>
-                <w:sz w:val="18"/>
-                <w:szCs w:val="18"/>
-              </w:rPr>
-            </w:pPr>
-          </w:p>
-        </w:tc>
-        <w:tc>
-          <w:tcPr>
-            <w:tcW w:w="1080" w:type="dxa"/>
-            <w:tcBorders>
-              <w:top w:val="single" w:sz="6" w:space="0" w:color="000000"/>
-              <w:left w:val="single" w:sz="6" w:space="0" w:color="000000"/>
-              <w:bottom w:val="single" w:sz="6" w:space="0" w:color="000000"/>
-              <w:right w:val="single" w:sz="6" w:space="0" w:color="000000"/>
-            </w:tcBorders>
-          </w:tcPr>
-          <w:p>
-            <w:pPr>
-              <w:widowControl/>
-              <w:spacing w:line="240" w:lineRule="auto"/>
-              <w:rPr>
-                <w:rFonts w:ascii="Arial" w:hAnsi="Arial" w:cs="Arial"/>
-                <w:sz w:val="18"/>
-                <w:szCs w:val="18"/>
-                <w:lang w:eastAsia="ja-JP"/>
-              </w:rPr>
-            </w:pPr>
-          </w:p>
-        </w:tc>
-        <w:tc>
-          <w:tcPr>
-            <w:tcW w:w="900" w:type="dxa"/>
-            <w:tcBorders>
-              <w:top w:val="single" w:sz="6" w:space="0" w:color="000000"/>
-              <w:left w:val="single" w:sz="6" w:space="0" w:color="000000"/>
-              <w:bottom w:val="single" w:sz="6" w:space="0" w:color="000000"/>
-              <w:right w:val="single" w:sz="6" w:space="0" w:color="000000"/>
-            </w:tcBorders>
-            <w:noWrap/>
-          </w:tcPr>
-          <w:p>
-            <w:pPr>
-              <w:rPr>
-                <w:rFonts w:ascii="Arial" w:hAnsi="Arial" w:cs="Arial"/>
-                <w:sz w:val="18"/>
-                <w:szCs w:val="18"/>
-              </w:rPr>
-            </w:pPr>
-          </w:p>
-        </w:tc>
-        <w:tc>
-          <w:tcPr>
-            <w:tcW w:w="1136" w:type="dxa"/>
-            <w:tcBorders>
-              <w:top w:val="single" w:sz="6" w:space="0" w:color="000000"/>
-              <w:left w:val="single" w:sz="6" w:space="0" w:color="000000"/>
-              <w:bottom w:val="single" w:sz="6" w:space="0" w:color="000000"/>
-              <w:right w:val="single" w:sz="4" w:space="0" w:color="000000"/>
-            </w:tcBorders>
-            <w:noWrap/>
-          </w:tcPr>
-          <w:p>
-            <w:pPr>
-              <w:rPr>
-                <w:rFonts w:ascii="Arial" w:hAnsi="Arial" w:cs="Arial"/>
-                <w:sz w:val="18"/>
-                <w:szCs w:val="18"/>
-              </w:rPr>
-            </w:pPr>
-          </w:p>
-        </w:tc>
-      </w:tr>
-      <w:tr>
-        <w:trPr>
-          <w:trHeight w:val="255"/>
-        </w:trPr>
-        <w:tc>
-          <w:tcPr>
-            <w:tcW w:w="711" w:type="dxa"/>
-            <w:tcBorders>
-              <w:top w:val="single" w:sz="6" w:space="0" w:color="000000"/>
-              <w:left w:val="single" w:sz="4" w:space="0" w:color="000000"/>
-              <w:bottom w:val="single" w:sz="6" w:space="0" w:color="000000"/>
-              <w:right w:val="single" w:sz="6" w:space="0" w:color="000000"/>
-            </w:tcBorders>
-          </w:tcPr>
-          <w:p>
-            <w:pPr>
-              <w:widowControl/>
-              <w:spacing w:line="240" w:lineRule="auto"/>
-              <w:rPr>
-                <w:rFonts w:ascii="Arial" w:hAnsi="Arial" w:cs="Arial"/>
-                <w:sz w:val="18"/>
-                <w:szCs w:val="18"/>
-                <w:lang w:eastAsia="ja-JP"/>
-              </w:rPr>
-            </w:pPr>
-            <w:r>
-              <w:rPr>
-                <w:rFonts w:ascii="Arial" w:hAnsi="Arial" w:cs="Arial"/>
-                <w:sz w:val="18"/>
-                <w:szCs w:val="18"/>
-                <w:lang w:eastAsia="ja-JP"/>
-              </w:rPr>
-              <w:t>1.2</w:t>
+              <w:t>1.</w:t>
+            </w:r>
+            <w:r>
+              <w:rPr>
+                <w:rFonts w:ascii="Arial" w:hAnsi="Arial" w:cs="Arial"/>
+                <w:sz w:val="18"/>
+                <w:szCs w:val="18"/>
+                <w:lang w:eastAsia="ja-JP"/>
+              </w:rPr>
+              <w:t>1</w:t>
             </w:r>
           </w:p>
         </w:tc>
@@ -1583,7 +1375,16 @@
                 <w:szCs w:val="18"/>
                 <w:lang w:eastAsia="ja-JP"/>
               </w:rPr>
-              <w:t>1.3</w:t>
+              <w:t>1.</w:t>
+            </w:r>
+            <w:r>
+              <w:rPr>
+                <w:rFonts w:ascii="Arial" w:hAnsi="Arial" w:cs="Arial"/>
+                <w:sz w:val="18"/>
+                <w:szCs w:val="18"/>
+                <w:lang w:eastAsia="ja-JP"/>
+              </w:rPr>
+              <w:t>2</w:t>
             </w:r>
           </w:p>
         </w:tc>
@@ -1608,14 +1409,7 @@
               <w:rPr>
                 <w:rFonts w:ascii="Arial" w:hAnsi="Arial" w:cs="Arial"/>
               </w:rPr>
-              <w:t xml:space="preserve">Create PHP script to allow for communication between UI and </w:t>
-            </w:r>
-            <w:r>
-              <w:rPr>
-                <w:rFonts w:ascii="Arial" w:hAnsi="Arial" w:cs="Arial"/>
-              </w:rPr>
-              <w:lastRenderedPageBreak/>
-              <w:t>database about multiplayer session</w:t>
+              <w:t>Create PHP script to allow for communication between UI and database about multiplayer session</w:t>
             </w:r>
           </w:p>
         </w:tc>
@@ -1660,7 +1454,6 @@
               </w:rPr>
             </w:pPr>
             <w:hyperlink r:id="rId6" w:history="1">
-              <w:proofErr w:type="spellStart"/>
               <w:r>
                 <w:rPr>
                   <w:rStyle w:val="Hyperlink"/>
@@ -1670,7 +1463,6 @@
                 </w:rPr>
                 <w:t>CheckForOpenGames.php</w:t>
               </w:r>
-              <w:proofErr w:type="spellEnd"/>
             </w:hyperlink>
           </w:p>
           <w:p>
@@ -1746,7 +1538,6 @@
                 <w:sz w:val="18"/>
                 <w:szCs w:val="18"/>
               </w:rPr>
-              <w:lastRenderedPageBreak/>
               <w:t>Col</w:t>
             </w:r>
           </w:p>
@@ -1853,7 +1644,7 @@
       </w:tr>
       <w:tr>
         <w:trPr>
-          <w:trHeight w:val="255"/>
+          <w:trHeight w:val="768"/>
         </w:trPr>
         <w:tc>
           <w:tcPr>
@@ -1883,7 +1674,17 @@
                 <w:szCs w:val="18"/>
                 <w:lang w:eastAsia="ja-JP"/>
               </w:rPr>
-              <w:t>1.4</w:t>
+              <w:lastRenderedPageBreak/>
+              <w:t>1.</w:t>
+            </w:r>
+            <w:r>
+              <w:rPr>
+                <w:rFonts w:ascii="Arial" w:hAnsi="Arial" w:cs="Arial"/>
+                <w:sz w:val="18"/>
+                <w:szCs w:val="18"/>
+                <w:lang w:eastAsia="ja-JP"/>
+              </w:rPr>
+              <w:t>3</w:t>
             </w:r>
           </w:p>
         </w:tc>
@@ -2134,6 +1935,452 @@
                 <w:szCs w:val="18"/>
                 <w:lang w:eastAsia="ja-JP"/>
               </w:rPr>
+              <w:t>1.4</w:t>
+            </w:r>
+          </w:p>
+        </w:tc>
+        <w:tc>
+          <w:tcPr>
+            <w:tcW w:w="3112" w:type="dxa"/>
+            <w:tcBorders>
+              <w:top w:val="single" w:sz="6" w:space="0" w:color="000000"/>
+              <w:left w:val="single" w:sz="6" w:space="0" w:color="000000"/>
+              <w:bottom w:val="single" w:sz="6" w:space="0" w:color="000000"/>
+              <w:right w:val="single" w:sz="6" w:space="0" w:color="000000"/>
+            </w:tcBorders>
+            <w:noWrap/>
+          </w:tcPr>
+          <w:p>
+            <w:pPr>
+              <w:rPr>
+                <w:rFonts w:ascii="Arial" w:hAnsi="Arial" w:cs="Arial"/>
+              </w:rPr>
+            </w:pPr>
+            <w:r>
+              <w:rPr>
+                <w:rFonts w:ascii="Arial" w:hAnsi="Arial" w:cs="Arial"/>
+              </w:rPr>
+              <w:t>Extend Leaderbaord to include new rankings</w:t>
+            </w:r>
+          </w:p>
+        </w:tc>
+        <w:tc>
+          <w:tcPr>
+            <w:tcW w:w="1275" w:type="dxa"/>
+            <w:tcBorders>
+              <w:top w:val="single" w:sz="6" w:space="0" w:color="000000"/>
+              <w:left w:val="single" w:sz="6" w:space="0" w:color="000000"/>
+              <w:bottom w:val="single" w:sz="6" w:space="0" w:color="000000"/>
+              <w:right w:val="single" w:sz="6" w:space="0" w:color="000000"/>
+            </w:tcBorders>
+          </w:tcPr>
+          <w:p>
+            <w:pPr>
+              <w:rPr>
+                <w:rFonts w:ascii="Arial" w:hAnsi="Arial" w:cs="Arial"/>
+                <w:sz w:val="18"/>
+                <w:szCs w:val="18"/>
+              </w:rPr>
+            </w:pPr>
+          </w:p>
+        </w:tc>
+        <w:tc>
+          <w:tcPr>
+            <w:tcW w:w="1671" w:type="dxa"/>
+            <w:tcBorders>
+              <w:top w:val="single" w:sz="6" w:space="0" w:color="000000"/>
+              <w:left w:val="single" w:sz="6" w:space="0" w:color="000000"/>
+              <w:bottom w:val="single" w:sz="6" w:space="0" w:color="000000"/>
+              <w:right w:val="single" w:sz="6" w:space="0" w:color="000000"/>
+            </w:tcBorders>
+            <w:noWrap/>
+          </w:tcPr>
+          <w:p>
+            <w:hyperlink r:id="rId10" w:history="1">
+              <w:r>
+                <w:rPr>
+                  <w:rStyle w:val="Hyperlink"/>
+                </w:rPr>
+                <w:t>In Progress</w:t>
+              </w:r>
+            </w:hyperlink>
+          </w:p>
+        </w:tc>
+        <w:tc>
+          <w:tcPr>
+            <w:tcW w:w="1080" w:type="dxa"/>
+            <w:tcBorders>
+              <w:top w:val="single" w:sz="6" w:space="0" w:color="000000"/>
+              <w:left w:val="single" w:sz="6" w:space="0" w:color="000000"/>
+              <w:bottom w:val="single" w:sz="6" w:space="0" w:color="000000"/>
+              <w:right w:val="single" w:sz="6" w:space="0" w:color="000000"/>
+            </w:tcBorders>
+            <w:noWrap/>
+          </w:tcPr>
+          <w:p>
+            <w:pPr>
+              <w:rPr>
+                <w:rFonts w:ascii="Arial" w:hAnsi="Arial" w:cs="Arial"/>
+                <w:sz w:val="18"/>
+                <w:szCs w:val="18"/>
+              </w:rPr>
+            </w:pPr>
+            <w:r>
+              <w:rPr>
+                <w:rFonts w:ascii="Arial" w:hAnsi="Arial" w:cs="Arial"/>
+                <w:sz w:val="18"/>
+                <w:szCs w:val="18"/>
+              </w:rPr>
+              <w:t>Aaron</w:t>
+            </w:r>
+          </w:p>
+        </w:tc>
+        <w:tc>
+          <w:tcPr>
+            <w:tcW w:w="1080" w:type="dxa"/>
+            <w:tcBorders>
+              <w:top w:val="single" w:sz="6" w:space="0" w:color="000000"/>
+              <w:left w:val="single" w:sz="6" w:space="0" w:color="000000"/>
+              <w:bottom w:val="single" w:sz="6" w:space="0" w:color="000000"/>
+              <w:right w:val="single" w:sz="6" w:space="0" w:color="000000"/>
+            </w:tcBorders>
+          </w:tcPr>
+          <w:p>
+            <w:pPr>
+              <w:widowControl/>
+              <w:spacing w:line="240" w:lineRule="auto"/>
+              <w:rPr>
+                <w:rFonts w:ascii="Arial" w:hAnsi="Arial" w:cs="Arial"/>
+                <w:sz w:val="18"/>
+                <w:szCs w:val="18"/>
+                <w:lang w:eastAsia="ja-JP"/>
+              </w:rPr>
+            </w:pPr>
+            <w:r>
+              <w:rPr>
+                <w:rFonts w:ascii="Arial" w:hAnsi="Arial" w:cs="Arial"/>
+                <w:sz w:val="18"/>
+                <w:szCs w:val="18"/>
+                <w:lang w:eastAsia="ja-JP"/>
+              </w:rPr>
+              <w:t>8</w:t>
+            </w:r>
+          </w:p>
+        </w:tc>
+        <w:tc>
+          <w:tcPr>
+            <w:tcW w:w="900" w:type="dxa"/>
+            <w:tcBorders>
+              <w:top w:val="single" w:sz="6" w:space="0" w:color="000000"/>
+              <w:left w:val="single" w:sz="6" w:space="0" w:color="000000"/>
+              <w:bottom w:val="single" w:sz="6" w:space="0" w:color="000000"/>
+              <w:right w:val="single" w:sz="6" w:space="0" w:color="000000"/>
+            </w:tcBorders>
+            <w:noWrap/>
+          </w:tcPr>
+          <w:p>
+            <w:pPr>
+              <w:rPr>
+                <w:rFonts w:ascii="Arial" w:hAnsi="Arial" w:cs="Arial"/>
+                <w:sz w:val="18"/>
+                <w:szCs w:val="18"/>
+              </w:rPr>
+            </w:pPr>
+            <w:r>
+              <w:rPr>
+                <w:rFonts w:ascii="Arial" w:hAnsi="Arial" w:cs="Arial"/>
+                <w:sz w:val="18"/>
+                <w:szCs w:val="18"/>
+              </w:rPr>
+              <w:t>5</w:t>
+            </w:r>
+          </w:p>
+        </w:tc>
+        <w:tc>
+          <w:tcPr>
+            <w:tcW w:w="1136" w:type="dxa"/>
+            <w:tcBorders>
+              <w:top w:val="single" w:sz="6" w:space="0" w:color="000000"/>
+              <w:left w:val="single" w:sz="6" w:space="0" w:color="000000"/>
+              <w:bottom w:val="single" w:sz="6" w:space="0" w:color="000000"/>
+              <w:right w:val="single" w:sz="4" w:space="0" w:color="000000"/>
+            </w:tcBorders>
+            <w:noWrap/>
+          </w:tcPr>
+          <w:p>
+            <w:pPr>
+              <w:rPr>
+                <w:rFonts w:ascii="Arial" w:hAnsi="Arial" w:cs="Arial"/>
+                <w:sz w:val="18"/>
+                <w:szCs w:val="18"/>
+              </w:rPr>
+            </w:pPr>
+            <w:r>
+              <w:rPr>
+                <w:rFonts w:ascii="Arial" w:hAnsi="Arial" w:cs="Arial"/>
+                <w:sz w:val="18"/>
+                <w:szCs w:val="18"/>
+              </w:rPr>
+              <w:t>3</w:t>
+            </w:r>
+          </w:p>
+        </w:tc>
+      </w:tr>
+      <w:tr>
+        <w:trPr>
+          <w:trHeight w:val="255"/>
+        </w:trPr>
+        <w:tc>
+          <w:tcPr>
+            <w:tcW w:w="711" w:type="dxa"/>
+            <w:tcBorders>
+              <w:top w:val="single" w:sz="6" w:space="0" w:color="000000"/>
+              <w:left w:val="single" w:sz="4" w:space="0" w:color="000000"/>
+              <w:bottom w:val="single" w:sz="6" w:space="0" w:color="000000"/>
+              <w:right w:val="single" w:sz="6" w:space="0" w:color="000000"/>
+            </w:tcBorders>
+          </w:tcPr>
+          <w:p>
+            <w:pPr>
+              <w:widowControl/>
+              <w:spacing w:line="240" w:lineRule="auto"/>
+              <w:rPr>
+                <w:rFonts w:ascii="Arial" w:hAnsi="Arial" w:cs="Arial"/>
+                <w:sz w:val="18"/>
+                <w:szCs w:val="18"/>
+                <w:lang w:eastAsia="ja-JP"/>
+              </w:rPr>
+            </w:pPr>
+            <w:r>
+              <w:rPr>
+                <w:rFonts w:ascii="Arial" w:hAnsi="Arial" w:cs="Arial"/>
+                <w:sz w:val="18"/>
+                <w:szCs w:val="18"/>
+                <w:lang w:eastAsia="ja-JP"/>
+              </w:rPr>
+              <w:t>1.5</w:t>
+            </w:r>
+          </w:p>
+        </w:tc>
+        <w:tc>
+          <w:tcPr>
+            <w:tcW w:w="3112" w:type="dxa"/>
+            <w:tcBorders>
+              <w:top w:val="single" w:sz="6" w:space="0" w:color="000000"/>
+              <w:left w:val="single" w:sz="6" w:space="0" w:color="000000"/>
+              <w:bottom w:val="single" w:sz="6" w:space="0" w:color="000000"/>
+              <w:right w:val="single" w:sz="6" w:space="0" w:color="000000"/>
+            </w:tcBorders>
+            <w:noWrap/>
+          </w:tcPr>
+          <w:p>
+            <w:pPr>
+              <w:rPr>
+                <w:rFonts w:ascii="Arial" w:hAnsi="Arial" w:cs="Arial"/>
+              </w:rPr>
+            </w:pPr>
+            <w:r>
+              <w:rPr>
+                <w:rFonts w:ascii="Arial" w:hAnsi="Arial" w:cs="Arial"/>
+              </w:rPr>
+              <w:t>Update UI to accommodate extended leaderbaord</w:t>
+            </w:r>
+          </w:p>
+        </w:tc>
+        <w:tc>
+          <w:tcPr>
+            <w:tcW w:w="1275" w:type="dxa"/>
+            <w:tcBorders>
+              <w:top w:val="single" w:sz="6" w:space="0" w:color="000000"/>
+              <w:left w:val="single" w:sz="6" w:space="0" w:color="000000"/>
+              <w:bottom w:val="single" w:sz="6" w:space="0" w:color="000000"/>
+              <w:right w:val="single" w:sz="6" w:space="0" w:color="000000"/>
+            </w:tcBorders>
+          </w:tcPr>
+          <w:p>
+            <w:pPr>
+              <w:rPr>
+                <w:rFonts w:ascii="Arial" w:hAnsi="Arial" w:cs="Arial"/>
+                <w:sz w:val="18"/>
+                <w:szCs w:val="18"/>
+              </w:rPr>
+            </w:pPr>
+          </w:p>
+        </w:tc>
+        <w:tc>
+          <w:tcPr>
+            <w:tcW w:w="1671" w:type="dxa"/>
+            <w:tcBorders>
+              <w:top w:val="single" w:sz="6" w:space="0" w:color="000000"/>
+              <w:left w:val="single" w:sz="6" w:space="0" w:color="000000"/>
+              <w:bottom w:val="single" w:sz="6" w:space="0" w:color="000000"/>
+              <w:right w:val="single" w:sz="6" w:space="0" w:color="000000"/>
+            </w:tcBorders>
+            <w:noWrap/>
+          </w:tcPr>
+          <w:p>
+            <w:hyperlink r:id="rId11" w:history="1">
+              <w:r>
+                <w:rPr>
+                  <w:rStyle w:val="Hyperlink"/>
+                </w:rPr>
+                <w:t>In Progress</w:t>
+              </w:r>
+            </w:hyperlink>
+          </w:p>
+        </w:tc>
+        <w:tc>
+          <w:tcPr>
+            <w:tcW w:w="1080" w:type="dxa"/>
+            <w:tcBorders>
+              <w:top w:val="single" w:sz="6" w:space="0" w:color="000000"/>
+              <w:left w:val="single" w:sz="6" w:space="0" w:color="000000"/>
+              <w:bottom w:val="single" w:sz="6" w:space="0" w:color="000000"/>
+              <w:right w:val="single" w:sz="6" w:space="0" w:color="000000"/>
+            </w:tcBorders>
+            <w:noWrap/>
+          </w:tcPr>
+          <w:p>
+            <w:pPr>
+              <w:rPr>
+                <w:rFonts w:ascii="Arial" w:hAnsi="Arial" w:cs="Arial"/>
+                <w:sz w:val="18"/>
+                <w:szCs w:val="18"/>
+              </w:rPr>
+            </w:pPr>
+            <w:r>
+              <w:rPr>
+                <w:rFonts w:ascii="Arial" w:hAnsi="Arial" w:cs="Arial"/>
+                <w:sz w:val="18"/>
+                <w:szCs w:val="18"/>
+              </w:rPr>
+              <w:t>Aaron</w:t>
+            </w:r>
+          </w:p>
+        </w:tc>
+        <w:tc>
+          <w:tcPr>
+            <w:tcW w:w="1080" w:type="dxa"/>
+            <w:tcBorders>
+              <w:top w:val="single" w:sz="6" w:space="0" w:color="000000"/>
+              <w:left w:val="single" w:sz="6" w:space="0" w:color="000000"/>
+              <w:bottom w:val="single" w:sz="6" w:space="0" w:color="000000"/>
+              <w:right w:val="single" w:sz="6" w:space="0" w:color="000000"/>
+            </w:tcBorders>
+          </w:tcPr>
+          <w:p>
+            <w:pPr>
+              <w:widowControl/>
+              <w:spacing w:line="240" w:lineRule="auto"/>
+              <w:rPr>
+                <w:rFonts w:ascii="Arial" w:hAnsi="Arial" w:cs="Arial"/>
+                <w:sz w:val="18"/>
+                <w:szCs w:val="18"/>
+                <w:lang w:eastAsia="ja-JP"/>
+              </w:rPr>
+            </w:pPr>
+            <w:r>
+              <w:rPr>
+                <w:rFonts w:ascii="Arial" w:hAnsi="Arial" w:cs="Arial"/>
+                <w:sz w:val="18"/>
+                <w:szCs w:val="18"/>
+                <w:lang w:eastAsia="ja-JP"/>
+              </w:rPr>
+              <w:t>4</w:t>
+            </w:r>
+          </w:p>
+        </w:tc>
+        <w:tc>
+          <w:tcPr>
+            <w:tcW w:w="900" w:type="dxa"/>
+            <w:tcBorders>
+              <w:top w:val="single" w:sz="6" w:space="0" w:color="000000"/>
+              <w:left w:val="single" w:sz="6" w:space="0" w:color="000000"/>
+              <w:bottom w:val="single" w:sz="6" w:space="0" w:color="000000"/>
+              <w:right w:val="single" w:sz="6" w:space="0" w:color="000000"/>
+            </w:tcBorders>
+            <w:noWrap/>
+          </w:tcPr>
+          <w:p>
+            <w:pPr>
+              <w:rPr>
+                <w:rFonts w:ascii="Arial" w:hAnsi="Arial" w:cs="Arial"/>
+                <w:sz w:val="18"/>
+                <w:szCs w:val="18"/>
+              </w:rPr>
+            </w:pPr>
+            <w:r>
+              <w:rPr>
+                <w:rFonts w:ascii="Arial" w:hAnsi="Arial" w:cs="Arial"/>
+                <w:sz w:val="18"/>
+                <w:szCs w:val="18"/>
+              </w:rPr>
+              <w:t>2</w:t>
+            </w:r>
+          </w:p>
+        </w:tc>
+        <w:tc>
+          <w:tcPr>
+            <w:tcW w:w="1136" w:type="dxa"/>
+            <w:tcBorders>
+              <w:top w:val="single" w:sz="6" w:space="0" w:color="000000"/>
+              <w:left w:val="single" w:sz="6" w:space="0" w:color="000000"/>
+              <w:bottom w:val="single" w:sz="6" w:space="0" w:color="000000"/>
+              <w:right w:val="single" w:sz="4" w:space="0" w:color="000000"/>
+            </w:tcBorders>
+            <w:noWrap/>
+          </w:tcPr>
+          <w:p>
+            <w:pPr>
+              <w:rPr>
+                <w:rFonts w:ascii="Arial" w:hAnsi="Arial" w:cs="Arial"/>
+                <w:sz w:val="18"/>
+                <w:szCs w:val="18"/>
+              </w:rPr>
+            </w:pPr>
+            <w:r>
+              <w:rPr>
+                <w:rFonts w:ascii="Arial" w:hAnsi="Arial" w:cs="Arial"/>
+                <w:sz w:val="18"/>
+                <w:szCs w:val="18"/>
+              </w:rPr>
+              <w:t>2</w:t>
+            </w:r>
+          </w:p>
+        </w:tc>
+      </w:tr>
+      <w:tr>
+        <w:trPr>
+          <w:trHeight w:val="255"/>
+        </w:trPr>
+        <w:tc>
+          <w:tcPr>
+            <w:tcW w:w="711" w:type="dxa"/>
+            <w:tcBorders>
+              <w:top w:val="single" w:sz="6" w:space="0" w:color="000000"/>
+              <w:left w:val="single" w:sz="4" w:space="0" w:color="000000"/>
+              <w:bottom w:val="single" w:sz="6" w:space="0" w:color="000000"/>
+              <w:right w:val="single" w:sz="6" w:space="0" w:color="000000"/>
+            </w:tcBorders>
+          </w:tcPr>
+          <w:p>
+            <w:pPr>
+              <w:widowControl/>
+              <w:spacing w:line="240" w:lineRule="auto"/>
+              <w:rPr>
+                <w:rFonts w:ascii="Arial" w:hAnsi="Arial" w:cs="Arial"/>
+                <w:sz w:val="18"/>
+                <w:szCs w:val="18"/>
+                <w:lang w:eastAsia="ja-JP"/>
+              </w:rPr>
+            </w:pPr>
+            <w:r>
+              <w:rPr>
+                <w:rFonts w:ascii="Arial" w:hAnsi="Arial" w:cs="Arial"/>
+                <w:sz w:val="18"/>
+                <w:szCs w:val="18"/>
+                <w:lang w:eastAsia="ja-JP"/>
+              </w:rPr>
               <w:t>2.1</w:t>
             </w:r>
           </w:p>
@@ -2204,7 +2451,7 @@
                 <w:lang w:eastAsia="ja-JP"/>
               </w:rPr>
             </w:pPr>
-            <w:hyperlink r:id="rId10" w:history="1">
+            <w:hyperlink r:id="rId12" w:history="1">
               <w:r>
                 <w:rPr>
                   <w:rStyle w:val="Hyperlink"/>
@@ -2456,7 +2703,7 @@
                 <w:shd w:val="clear" w:color="auto" w:fill="FFFFFF"/>
               </w:rPr>
             </w:pPr>
-            <w:hyperlink r:id="rId11" w:history="1">
+            <w:hyperlink r:id="rId13" w:history="1">
               <w:r>
                 <w:rPr>
                   <w:rStyle w:val="Hyperlink"/>
@@ -2479,7 +2726,7 @@
                 <w:lang w:eastAsia="ja-JP"/>
               </w:rPr>
             </w:pPr>
-            <w:hyperlink r:id="rId12" w:history="1">
+            <w:hyperlink r:id="rId14" w:history="1">
               <w:r>
                 <w:rPr>
                   <w:rStyle w:val="Hyperlink"/>
@@ -2502,7 +2749,7 @@
                 <w:lang w:eastAsia="ja-JP"/>
               </w:rPr>
             </w:pPr>
-            <w:hyperlink r:id="rId13" w:history="1">
+            <w:hyperlink r:id="rId15" w:history="1">
               <w:r>
                 <w:rPr>
                   <w:rStyle w:val="Hyperlink"/>
@@ -2526,7 +2773,7 @@
                 <w:shd w:val="clear" w:color="auto" w:fill="FFFFFF"/>
               </w:rPr>
             </w:pPr>
-            <w:hyperlink r:id="rId14" w:history="1">
+            <w:hyperlink r:id="rId16" w:history="1">
               <w:r>
                 <w:rPr>
                   <w:rStyle w:val="Hyperlink"/>
@@ -2549,8 +2796,7 @@
                 <w:lang w:eastAsia="ja-JP"/>
               </w:rPr>
             </w:pPr>
-            <w:hyperlink r:id="rId15" w:history="1">
-              <w:proofErr w:type="spellStart"/>
+            <w:hyperlink r:id="rId17" w:history="1">
               <w:r>
                 <w:rPr>
                   <w:rStyle w:val="Hyperlink"/>
@@ -2561,7 +2807,6 @@
                 </w:rPr>
                 <w:t>CheckUsersOpenGames.php</w:t>
               </w:r>
-              <w:proofErr w:type="spellEnd"/>
             </w:hyperlink>
           </w:p>
           <w:p>
@@ -2814,7 +3059,7 @@
                 <w:lang w:eastAsia="ja-JP"/>
               </w:rPr>
             </w:pPr>
-            <w:hyperlink r:id="rId16" w:history="1">
+            <w:hyperlink r:id="rId18" w:history="1">
               <w:r>
                 <w:rPr>
                   <w:rStyle w:val="Hyperlink"/>
@@ -3058,7 +3303,7 @@
                 <w:lang w:eastAsia="ja-JP"/>
               </w:rPr>
             </w:pPr>
-            <w:hyperlink r:id="rId17" w:history="1">
+            <w:hyperlink r:id="rId19" w:history="1">
               <w:r>
                 <w:rPr>
                   <w:rStyle w:val="Hyperlink"/>
@@ -4771,6 +5016,7 @@
                 <w:szCs w:val="18"/>
                 <w:lang w:eastAsia="ja-JP"/>
               </w:rPr>
+              <w:lastRenderedPageBreak/>
               <w:t>4.3</w:t>
             </w:r>
           </w:p>
@@ -4798,14 +5044,7 @@
               <w:rPr>
                 <w:rFonts w:ascii="Arial" w:hAnsi="Arial" w:cs="Arial"/>
               </w:rPr>
-              <w:t xml:space="preserve">Is the database correctly storing </w:t>
-            </w:r>
-            <w:r>
-              <w:rPr>
-                <w:rFonts w:ascii="Arial" w:hAnsi="Arial" w:cs="Arial"/>
-              </w:rPr>
-              <w:lastRenderedPageBreak/>
-              <w:t>each game and round progress?</w:t>
+              <w:t>Is the database correctly storing each game and round progress?</w:t>
             </w:r>
           </w:p>
           <w:p>
@@ -5676,9 +5915,9 @@
         <w:tblLook w:val="01E0" w:firstRow="1" w:lastRow="1" w:firstColumn="1" w:lastColumn="1" w:noHBand="0" w:noVBand="0"/>
       </w:tblPr>
       <w:tblGrid>
-        <w:gridCol w:w="3093"/>
-        <w:gridCol w:w="1416"/>
-        <w:gridCol w:w="4733"/>
+        <w:gridCol w:w="3084"/>
+        <w:gridCol w:w="1428"/>
+        <w:gridCol w:w="4730"/>
       </w:tblGrid>
       <w:tr>
         <w:tc>
@@ -5871,26 +6110,8 @@
                 <w:rFonts w:ascii="Arial" w:hAnsi="Arial" w:cs="Arial"/>
                 <w:lang w:eastAsia="en-AU"/>
               </w:rPr>
-              <w:t xml:space="preserve">Reason for this was unity prefabs were broken. Had to reimport </w:t>
-            </w:r>
-            <w:proofErr w:type="spellStart"/>
-            <w:r>
-              <w:rPr>
-                <w:rFonts w:ascii="Arial" w:hAnsi="Arial" w:cs="Arial"/>
-                <w:lang w:eastAsia="en-AU"/>
-              </w:rPr>
-              <w:t>MaterialUI</w:t>
-            </w:r>
-            <w:proofErr w:type="spellEnd"/>
-            <w:r>
-              <w:rPr>
-                <w:rFonts w:ascii="Arial" w:hAnsi="Arial" w:cs="Arial"/>
-                <w:lang w:eastAsia="en-AU"/>
-              </w:rPr>
-              <w:t xml:space="preserve"> package and revert prefabs to saved instances.</w:t>
-            </w:r>
-            <w:bookmarkStart w:id="1" w:name="_GoBack"/>
-            <w:bookmarkEnd w:id="1"/>
+              <w:t>Reason for this was unity prefabs were broken. Had to reimport MaterialUI package and revert prefabs to saved instances.</w:t>
+            </w:r>
           </w:p>
         </w:tc>
       </w:tr>
@@ -5914,6 +6135,13 @@
                 <w:lang w:eastAsia="en-AU"/>
               </w:rPr>
             </w:pPr>
+            <w:r>
+              <w:rPr>
+                <w:rFonts w:ascii="Arial" w:hAnsi="Arial" w:cs="Arial"/>
+                <w:lang w:eastAsia="en-AU"/>
+              </w:rPr>
+              <w:t xml:space="preserve">Multiplayer redundancy not able to be completed this iteration as per the project plan due to the functionality not being available yet. </w:t>
+            </w:r>
           </w:p>
         </w:tc>
         <w:tc>
@@ -5935,6 +6163,13 @@
                 <w:lang w:eastAsia="en-AU"/>
               </w:rPr>
             </w:pPr>
+            <w:r>
+              <w:rPr>
+                <w:rFonts w:ascii="Arial" w:hAnsi="Arial" w:cs="Arial"/>
+                <w:lang w:eastAsia="en-AU"/>
+              </w:rPr>
+              <w:t>Mitigated</w:t>
+            </w:r>
           </w:p>
         </w:tc>
         <w:tc>
@@ -5956,6 +6191,15 @@
                 <w:lang w:eastAsia="en-AU"/>
               </w:rPr>
             </w:pPr>
+            <w:r>
+              <w:rPr>
+                <w:rFonts w:ascii="Arial" w:hAnsi="Arial" w:cs="Arial"/>
+                <w:lang w:eastAsia="en-AU"/>
+              </w:rPr>
+              <w:t xml:space="preserve">Offline redundancy has been pushed back to next iteration plan. Leaderbaord work has been moved up to this iteration, completed by Aaron. </w:t>
+            </w:r>
+            <w:bookmarkStart w:id="1" w:name="_GoBack"/>
+            <w:bookmarkEnd w:id="1"/>
             <w:r>
               <w:rPr>
                 <w:rFonts w:ascii="Arial" w:hAnsi="Arial" w:cs="Arial"/>
@@ -6553,8 +6797,8 @@
 </file>
 
 <file path=word/numbering.xml><?xml version="1.0" encoding="utf-8"?>
-<w:numbering xmlns:wpc="http://schemas.microsoft.com/office/word/2010/wordprocessingCanvas" xmlns:cx="http://schemas.microsoft.com/office/drawing/2014/chartex" xmlns:cx1="http://schemas.microsoft.com/office/drawing/2015/9/8/chartex" xmlns:cx2="http://schemas.microsoft.com/office/drawing/2015/10/21/chartex" xmlns:cx3="http://schemas.microsoft.com/office/drawing/2016/5/9/chartex" xmlns:cx4="http://schemas.microsoft.com/office/drawing/2016/5/10/chartex" xmlns:cx5="http://schemas.microsoft.com/office/drawing/2016/5/11/chartex" xmlns:cx6="http://schemas.microsoft.com/office/drawing/2016/5/12/chartex" xmlns:cx7="http://schemas.microsoft.com/office/drawing/2016/5/13/chartex" xmlns:cx8="http://schemas.microsoft.com/office/drawing/2016/5/14/chartex" xmlns:mc="http://schemas.openxmlformats.org/markup-compatibility/2006" xmlns:aink="http://schemas.microsoft.com/office/drawing/2016/ink" xmlns:am3d="http://schemas.microsoft.com/office/drawing/2017/model3d" xmlns:o="urn:schemas-microsoft-com:office:office" xmlns:r="http://schemas.openxmlformats.org/officeDocument/2006/relationships" xmlns:m="http://schemas.openxmlformats.org/officeDocument/2006/math" xmlns:v="urn:schemas-microsoft-com:vml" xmlns:wp14="http://schemas.microsoft.com/office/word/2010/wordprocessingDrawing" xmlns:wp="http://schemas.openxmlformats.org/drawingml/2006/wordprocessingDrawing" xmlns:w10="urn:schemas-microsoft-com:office:word" xmlns:w="http://schemas.openxmlformats.org/wordprocessingml/2006/main" xmlns:w14="http://schemas.microsoft.com/office/word/2010/wordml" xmlns:w15="http://schemas.microsoft.com/office/word/2012/wordml" xmlns:w16cid="http://schemas.microsoft.com/office/word/2016/wordml/cid" xmlns:w16se="http://schemas.microsoft.com/office/word/2015/wordml/symex" xmlns:wpg="http://schemas.microsoft.com/office/word/2010/wordprocessingGroup" xmlns:wpi="http://schemas.microsoft.com/office/word/2010/wordprocessingInk" xmlns:wne="http://schemas.microsoft.com/office/word/2006/wordml" xmlns:wps="http://schemas.microsoft.com/office/word/2010/wordprocessingShape" mc:Ignorable="w14 w15 w16se w16cid wp14">
-  <w:abstractNum w:abstractNumId="0" w15:restartNumberingAfterBreak="0">
+<w:numbering xmlns:wpc="http://schemas.microsoft.com/office/word/2010/wordprocessingCanvas" xmlns:mo="http://schemas.microsoft.com/office/mac/office/2008/main" xmlns:mc="http://schemas.openxmlformats.org/markup-compatibility/2006" xmlns:mv="urn:schemas-microsoft-com:mac:vml" xmlns:o="urn:schemas-microsoft-com:office:office" xmlns:r="http://schemas.openxmlformats.org/officeDocument/2006/relationships" xmlns:m="http://schemas.openxmlformats.org/officeDocument/2006/math" xmlns:v="urn:schemas-microsoft-com:vml" xmlns:wp14="http://schemas.microsoft.com/office/word/2010/wordprocessingDrawing" xmlns:wp="http://schemas.openxmlformats.org/drawingml/2006/wordprocessingDrawing" xmlns:w10="urn:schemas-microsoft-com:office:word" xmlns:w="http://schemas.openxmlformats.org/wordprocessingml/2006/main" xmlns:w14="http://schemas.microsoft.com/office/word/2010/wordml" xmlns:w15="http://schemas.microsoft.com/office/word/2012/wordml" xmlns:wpg="http://schemas.microsoft.com/office/word/2010/wordprocessingGroup" xmlns:wpi="http://schemas.microsoft.com/office/word/2010/wordprocessingInk" xmlns:wne="http://schemas.microsoft.com/office/word/2006/wordml" xmlns:wps="http://schemas.microsoft.com/office/word/2010/wordprocessingShape" mc:Ignorable="w14 w15 wp14">
+  <w:abstractNum w:abstractNumId="0">
     <w:nsid w:val="04A424BB"/>
     <w:multiLevelType w:val="hybridMultilevel"/>
     <w:tmpl w:val="B112ACC4"/>
@@ -6667,7 +6911,7 @@
       </w:rPr>
     </w:lvl>
   </w:abstractNum>
-  <w:abstractNum w:abstractNumId="1" w15:restartNumberingAfterBreak="0">
+  <w:abstractNum w:abstractNumId="1">
     <w:nsid w:val="09DA2BA4"/>
     <w:multiLevelType w:val="multilevel"/>
     <w:tmpl w:val="9C18CD0E"/>
@@ -6780,7 +7024,7 @@
       </w:rPr>
     </w:lvl>
   </w:abstractNum>
-  <w:abstractNum w:abstractNumId="2" w15:restartNumberingAfterBreak="0">
+  <w:abstractNum w:abstractNumId="2">
     <w:nsid w:val="0CAF4C83"/>
     <w:multiLevelType w:val="multilevel"/>
     <w:tmpl w:val="9C18CD0E"/>
@@ -6893,7 +7137,7 @@
       </w:rPr>
     </w:lvl>
   </w:abstractNum>
-  <w:abstractNum w:abstractNumId="3" w15:restartNumberingAfterBreak="0">
+  <w:abstractNum w:abstractNumId="3">
     <w:nsid w:val="13AD0F52"/>
     <w:multiLevelType w:val="hybridMultilevel"/>
     <w:tmpl w:val="D2128558"/>
@@ -7006,7 +7250,7 @@
       </w:rPr>
     </w:lvl>
   </w:abstractNum>
-  <w:abstractNum w:abstractNumId="4" w15:restartNumberingAfterBreak="0">
+  <w:abstractNum w:abstractNumId="4">
     <w:nsid w:val="16D05229"/>
     <w:multiLevelType w:val="hybridMultilevel"/>
     <w:tmpl w:val="7EC6D4A6"/>
@@ -7119,7 +7363,7 @@
       </w:rPr>
     </w:lvl>
   </w:abstractNum>
-  <w:abstractNum w:abstractNumId="5" w15:restartNumberingAfterBreak="0">
+  <w:abstractNum w:abstractNumId="5">
     <w:nsid w:val="16ED47D6"/>
     <w:multiLevelType w:val="hybridMultilevel"/>
     <w:tmpl w:val="415860CC"/>
@@ -7232,7 +7476,7 @@
       </w:rPr>
     </w:lvl>
   </w:abstractNum>
-  <w:abstractNum w:abstractNumId="6" w15:restartNumberingAfterBreak="0">
+  <w:abstractNum w:abstractNumId="6">
     <w:nsid w:val="245B7968"/>
     <w:multiLevelType w:val="hybridMultilevel"/>
     <w:tmpl w:val="A4583BAA"/>
@@ -7344,7 +7588,7 @@
       </w:rPr>
     </w:lvl>
   </w:abstractNum>
-  <w:abstractNum w:abstractNumId="7" w15:restartNumberingAfterBreak="0">
+  <w:abstractNum w:abstractNumId="7">
     <w:nsid w:val="252A6EA0"/>
     <w:multiLevelType w:val="hybridMultilevel"/>
     <w:tmpl w:val="6C903CAE"/>
@@ -7457,7 +7701,7 @@
       </w:rPr>
     </w:lvl>
   </w:abstractNum>
-  <w:abstractNum w:abstractNumId="8" w15:restartNumberingAfterBreak="0">
+  <w:abstractNum w:abstractNumId="8">
     <w:nsid w:val="2D1119E5"/>
     <w:multiLevelType w:val="multilevel"/>
     <w:tmpl w:val="2FA076AC"/>
@@ -7570,7 +7814,7 @@
       </w:rPr>
     </w:lvl>
   </w:abstractNum>
-  <w:abstractNum w:abstractNumId="9" w15:restartNumberingAfterBreak="0">
+  <w:abstractNum w:abstractNumId="9">
     <w:nsid w:val="359B364F"/>
     <w:multiLevelType w:val="multilevel"/>
     <w:tmpl w:val="9C18CD0E"/>
@@ -7683,7 +7927,7 @@
       </w:rPr>
     </w:lvl>
   </w:abstractNum>
-  <w:abstractNum w:abstractNumId="10" w15:restartNumberingAfterBreak="0">
+  <w:abstractNum w:abstractNumId="10">
     <w:nsid w:val="37EE6651"/>
     <w:multiLevelType w:val="multilevel"/>
     <w:tmpl w:val="2FA076AC"/>
@@ -7796,7 +8040,7 @@
       </w:rPr>
     </w:lvl>
   </w:abstractNum>
-  <w:abstractNum w:abstractNumId="11" w15:restartNumberingAfterBreak="0">
+  <w:abstractNum w:abstractNumId="11">
     <w:nsid w:val="387D643A"/>
     <w:multiLevelType w:val="multilevel"/>
     <w:tmpl w:val="9C18CD0E"/>
@@ -7909,7 +8153,7 @@
       </w:rPr>
     </w:lvl>
   </w:abstractNum>
-  <w:abstractNum w:abstractNumId="12" w15:restartNumberingAfterBreak="0">
+  <w:abstractNum w:abstractNumId="12">
     <w:nsid w:val="3AB73DB9"/>
     <w:multiLevelType w:val="hybridMultilevel"/>
     <w:tmpl w:val="549EA036"/>
@@ -8022,7 +8266,7 @@
       </w:rPr>
     </w:lvl>
   </w:abstractNum>
-  <w:abstractNum w:abstractNumId="13" w15:restartNumberingAfterBreak="0">
+  <w:abstractNum w:abstractNumId="13">
     <w:nsid w:val="43CC33B3"/>
     <w:multiLevelType w:val="hybridMultilevel"/>
     <w:tmpl w:val="158630C4"/>
@@ -8162,7 +8406,7 @@
       </w:rPr>
     </w:lvl>
   </w:abstractNum>
-  <w:abstractNum w:abstractNumId="14" w15:restartNumberingAfterBreak="0">
+  <w:abstractNum w:abstractNumId="14">
     <w:nsid w:val="537D3B51"/>
     <w:multiLevelType w:val="hybridMultilevel"/>
     <w:tmpl w:val="9196B72C"/>
@@ -8275,7 +8519,7 @@
       </w:rPr>
     </w:lvl>
   </w:abstractNum>
-  <w:abstractNum w:abstractNumId="15" w15:restartNumberingAfterBreak="0">
+  <w:abstractNum w:abstractNumId="15">
     <w:nsid w:val="567642C0"/>
     <w:multiLevelType w:val="hybridMultilevel"/>
     <w:tmpl w:val="26167320"/>
@@ -8415,7 +8659,7 @@
       </w:rPr>
     </w:lvl>
   </w:abstractNum>
-  <w:abstractNum w:abstractNumId="16" w15:restartNumberingAfterBreak="0">
+  <w:abstractNum w:abstractNumId="16">
     <w:nsid w:val="58A32C51"/>
     <w:multiLevelType w:val="hybridMultilevel"/>
     <w:tmpl w:val="96F4BB8E"/>
@@ -8528,7 +8772,7 @@
       </w:rPr>
     </w:lvl>
   </w:abstractNum>
-  <w:abstractNum w:abstractNumId="17" w15:restartNumberingAfterBreak="0">
+  <w:abstractNum w:abstractNumId="17">
     <w:nsid w:val="65391B48"/>
     <w:multiLevelType w:val="multilevel"/>
     <w:tmpl w:val="9C18CD0E"/>
@@ -8641,7 +8885,7 @@
       </w:rPr>
     </w:lvl>
   </w:abstractNum>
-  <w:abstractNum w:abstractNumId="18" w15:restartNumberingAfterBreak="0">
+  <w:abstractNum w:abstractNumId="18">
     <w:nsid w:val="6D6D5030"/>
     <w:multiLevelType w:val="multilevel"/>
     <w:tmpl w:val="2FA076AC"/>
@@ -8754,7 +8998,7 @@
       </w:rPr>
     </w:lvl>
   </w:abstractNum>
-  <w:abstractNum w:abstractNumId="19" w15:restartNumberingAfterBreak="0">
+  <w:abstractNum w:abstractNumId="19">
     <w:nsid w:val="787C79E5"/>
     <w:multiLevelType w:val="multilevel"/>
     <w:tmpl w:val="2FA076AC"/>
@@ -8867,7 +9111,7 @@
       </w:rPr>
     </w:lvl>
   </w:abstractNum>
-  <w:abstractNum w:abstractNumId="20" w15:restartNumberingAfterBreak="0">
+  <w:abstractNum w:abstractNumId="20">
     <w:nsid w:val="7D480E90"/>
     <w:multiLevelType w:val="multilevel"/>
     <w:tmpl w:val="2FA076AC"/>
@@ -9047,7 +9291,7 @@
 </file>
 
 <file path=word/styles.xml><?xml version="1.0" encoding="utf-8"?>
-<w:styles xmlns:mc="http://schemas.openxmlformats.org/markup-compatibility/2006" xmlns:r="http://schemas.openxmlformats.org/officeDocument/2006/relationships" xmlns:w="http://schemas.openxmlformats.org/wordprocessingml/2006/main" xmlns:w14="http://schemas.microsoft.com/office/word/2010/wordml" xmlns:w15="http://schemas.microsoft.com/office/word/2012/wordml" xmlns:w16cid="http://schemas.microsoft.com/office/word/2016/wordml/cid" xmlns:w16se="http://schemas.microsoft.com/office/word/2015/wordml/symex" mc:Ignorable="w14 w15 w16se w16cid">
+<w:styles xmlns:mc="http://schemas.openxmlformats.org/markup-compatibility/2006" xmlns:r="http://schemas.openxmlformats.org/officeDocument/2006/relationships" xmlns:w="http://schemas.openxmlformats.org/wordprocessingml/2006/main" xmlns:w14="http://schemas.microsoft.com/office/word/2010/wordml" xmlns:w15="http://schemas.microsoft.com/office/word/2012/wordml" mc:Ignorable="w14 w15">
   <w:docDefaults>
     <w:rPrDefault>
       <w:rPr>
@@ -9063,7 +9307,7 @@
       </w:pPr>
     </w:pPrDefault>
   </w:docDefaults>
-  <w:latentStyles w:defLockedState="0" w:defUIPriority="99" w:defSemiHidden="0" w:defUnhideWhenUsed="0" w:defQFormat="0" w:count="375">
+  <w:latentStyles w:defLockedState="0" w:defUIPriority="99" w:defSemiHidden="0" w:defUnhideWhenUsed="0" w:defQFormat="0" w:count="380">
     <w:lsdException w:name="Normal" w:uiPriority="0" w:qFormat="1"/>
     <w:lsdException w:name="heading 1" w:uiPriority="0" w:qFormat="1"/>
     <w:lsdException w:name="heading 2" w:semiHidden="1" w:uiPriority="9" w:unhideWhenUsed="1" w:qFormat="1"/>
@@ -9218,7 +9462,7 @@
     <w:lsdException w:name="Table Web 2" w:semiHidden="1" w:unhideWhenUsed="1"/>
     <w:lsdException w:name="Table Web 3" w:semiHidden="1" w:unhideWhenUsed="1"/>
     <w:lsdException w:name="Balloon Text" w:semiHidden="1" w:unhideWhenUsed="1"/>
-    <w:lsdException w:name="Table Grid" w:semiHidden="1" w:uiPriority="0" w:unhideWhenUsed="1"/>
+    <w:lsdException w:name="Table Grid" w:uiPriority="0"/>
     <w:lsdException w:name="Table Theme" w:semiHidden="1" w:unhideWhenUsed="1"/>
     <w:lsdException w:name="Placeholder Text" w:semiHidden="1"/>
     <w:lsdException w:name="No Spacing" w:uiPriority="1" w:qFormat="1"/>
@@ -9435,10 +9679,6 @@
     <w:lsdException w:name="List Table 5 Dark Accent 6" w:uiPriority="50"/>
     <w:lsdException w:name="List Table 6 Colorful Accent 6" w:uiPriority="51"/>
     <w:lsdException w:name="List Table 7 Colorful Accent 6" w:uiPriority="52"/>
-    <w:lsdException w:name="Mention" w:semiHidden="1" w:unhideWhenUsed="1"/>
-    <w:lsdException w:name="Smart Hyperlink" w:semiHidden="1" w:unhideWhenUsed="1"/>
-    <w:lsdException w:name="Hashtag" w:semiHidden="1" w:unhideWhenUsed="1"/>
-    <w:lsdException w:name="Unresolved Mention" w:semiHidden="1" w:unhideWhenUsed="1"/>
   </w:latentStyles>
   <w:style w:type="paragraph" w:default="1" w:styleId="Normal">
     <w:name w:val="Normal"/>
@@ -9650,6 +9890,7 @@
       <w:szCs w:val="20"/>
     </w:rPr>
     <w:tblPr>
+      <w:tblInd w:w="0" w:type="dxa"/>
       <w:tblBorders>
         <w:top w:val="single" w:sz="4" w:space="0" w:color="auto"/>
         <w:left w:val="single" w:sz="4" w:space="0" w:color="auto"/>
@@ -9658,6 +9899,12 @@
         <w:insideH w:val="single" w:sz="4" w:space="0" w:color="auto"/>
         <w:insideV w:val="single" w:sz="4" w:space="0" w:color="auto"/>
       </w:tblBorders>
+      <w:tblCellMar>
+        <w:top w:w="0" w:type="dxa"/>
+        <w:left w:w="108" w:type="dxa"/>
+        <w:bottom w:w="0" w:type="dxa"/>
+        <w:right w:w="108" w:type="dxa"/>
+      </w:tblCellMar>
     </w:tblPr>
   </w:style>
   <w:style w:type="character" w:styleId="Hyperlink">
@@ -9762,7 +10009,7 @@
       <w:lang w:val="en-US"/>
     </w:rPr>
   </w:style>
-  <w:style w:type="character" w:styleId="UnresolvedMention">
+  <w:style w:type="character" w:customStyle="1" w:styleId="UnresolvedMention">
     <w:name w:val="Unresolved Mention"/>
     <w:basedOn w:val="DefaultParagraphFont"/>
     <w:uiPriority w:val="99"/>

</xml_diff>